<commit_message>
Some cleanup of the document.
</commit_message>
<xml_diff>
--- a/Modifying_DOCX_properties.docx
+++ b/Modifying_DOCX_properties.docx
@@ -1996,7 +1996,7 @@
                 <w:noProof/>
               </w:rPr>
               <w:drawing>
-                <wp:inline distT="0" distB="0" distL="0" distR="0" wp14:anchorId="59BD7EDB" wp14:editId="55B8742B">
+                <wp:inline distT="0" distB="0" distL="0" distR="0" wp14:anchorId="0501E5CC" wp14:editId="34D96AE6">
                   <wp:extent cx="5559819" cy="2342732"/>
                   <wp:effectExtent l="0" t="0" r="3175" b="635"/>
                   <wp:docPr id="1" name="Picture 1"/>
@@ -2787,9 +2787,8 @@
               <w:rPr>
                 <w:noProof/>
               </w:rPr>
-              <w:lastRenderedPageBreak/>
               <w:drawing>
-                <wp:inline distT="0" distB="0" distL="0" distR="0" wp14:anchorId="7F27A6CF" wp14:editId="2F373D73">
+                <wp:inline distT="0" distB="0" distL="0" distR="0" wp14:anchorId="0F1C9423" wp14:editId="566BB990">
                   <wp:extent cx="5759263" cy="2573002"/>
                   <wp:effectExtent l="0" t="0" r="0" b="0"/>
                   <wp:docPr id="10" name="Picture 10"/>
@@ -2894,7 +2893,7 @@
                 <w:noProof/>
               </w:rPr>
               <w:drawing>
-                <wp:inline distT="0" distB="0" distL="0" distR="0" wp14:anchorId="753D2E21" wp14:editId="471FA186">
+                <wp:inline distT="0" distB="0" distL="0" distR="0" wp14:anchorId="42F11736" wp14:editId="36144736">
                   <wp:extent cx="5759568" cy="2182546"/>
                   <wp:effectExtent l="0" t="0" r="0" b="8255"/>
                   <wp:docPr id="12" name="Picture 12"/>
@@ -3882,7 +3881,7 @@
       </w:r>
       <w:proofErr w:type="gramEnd"/>
       <w:r>
-        <w:t xml:space="preserve">  has three attributes: </w:t>
+        <w:t xml:space="preserve"> has three attributes: </w:t>
       </w:r>
       <w:r>
         <w:t>dirty</w:t>
@@ -4165,7 +4164,25 @@
             </w:r>
             <w:proofErr w:type="spellEnd"/>
             <w:r>
-              <w:t>&gt;12/31/2005&lt;/</w:t>
+              <w:t>&gt;</w:t>
+            </w:r>
+            <w:r>
+              <w:t>MM</w:t>
+            </w:r>
+            <w:r>
+              <w:t>/</w:t>
+            </w:r>
+            <w:r>
+              <w:t>DD</w:t>
+            </w:r>
+            <w:r>
+              <w:t>/</w:t>
+            </w:r>
+            <w:r>
+              <w:t>YYYY</w:t>
+            </w:r>
+            <w:r>
+              <w:t>&lt;/</w:t>
             </w:r>
             <w:proofErr w:type="spellStart"/>
             <w:r>
@@ -4261,7 +4278,13 @@
       </w:fldSimple>
       <w:bookmarkEnd w:id="11"/>
       <w:r>
-        <w:t xml:space="preserve">: Example of a complex field code for DATE from </w:t>
+        <w:t xml:space="preserve">: Example of a complex field code for DATE </w:t>
+      </w:r>
+      <w:r>
+        <w:t>inspired by</w:t>
+      </w:r>
+      <w:r>
+        <w:t xml:space="preserve"> </w:t>
       </w:r>
       <w:hyperlink r:id="rId17" w:history="1">
         <w:r>
@@ -4327,13 +4350,22 @@
       </w:r>
       <w:proofErr w:type="spellEnd"/>
       <w:r>
-        <w:t>&gt; element is defined in</w:t>
+        <w:t xml:space="preserve">&gt; element </w:t>
+      </w:r>
+      <w:r>
+        <w:t>(</w:t>
+      </w:r>
+      <w:r>
+        <w:t>defined in</w:t>
       </w:r>
       <w:r>
         <w:t xml:space="preserve"> ECMA-376, 3rd Edition (June, 2011), Fundamentals and Markup Language Reference § 17.16.23</w:t>
       </w:r>
       <w:r>
-        <w:t xml:space="preserve"> and it contains the field codes. Daniel Dick describes these field codes at </w:t>
+        <w:t xml:space="preserve">) </w:t>
+      </w:r>
+      <w:r>
+        <w:t xml:space="preserve">contains the field codes. Daniel Dick describes these field codes at </w:t>
       </w:r>
       <w:hyperlink r:id="rId19" w:history="1">
         <w:r>
@@ -4374,7 +4406,19 @@
         <w:t>document information</w:t>
       </w:r>
       <w:r>
-        <w:t xml:space="preserve"> category of field codes. Note that you have to combine the separate &lt;</w:t>
+        <w:t xml:space="preserve"> category of field codes. Note that you </w:t>
+      </w:r>
+      <w:r>
+        <w:t xml:space="preserve">may </w:t>
+      </w:r>
+      <w:r>
+        <w:t xml:space="preserve">have to combine </w:t>
+      </w:r>
+      <w:r>
+        <w:t>multiple</w:t>
+      </w:r>
+      <w:r>
+        <w:t xml:space="preserve"> separate &lt;</w:t>
       </w:r>
       <w:proofErr w:type="spellStart"/>
       <w:r>
@@ -4408,11 +4452,9 @@
       <w:r>
         <w:fldChar w:fldCharType="end"/>
       </w:r>
-    </w:p>
-    <w:p>
-      <w:pPr>
-        <w:pStyle w:val="BodyText"/>
-      </w:pPr>
+      <w:r>
+        <w:t>.</w:t>
+      </w:r>
     </w:p>
     <w:tbl>
       <w:tblPr>
@@ -5188,8 +5230,8 @@
               </w:rPr>
               <w:drawing>
                 <wp:inline distT="0" distB="0" distL="0" distR="0" wp14:anchorId="2487961D" wp14:editId="00968F1C">
-                  <wp:extent cx="5761355" cy="2595245"/>
-                  <wp:effectExtent l="0" t="0" r="0" b="0"/>
+                  <wp:extent cx="4003200" cy="1803600"/>
+                  <wp:effectExtent l="0" t="0" r="0" b="6350"/>
                   <wp:docPr id="4" name="Picture 4"/>
                   <wp:cNvGraphicFramePr>
                     <a:graphicFrameLocks xmlns:a="http://schemas.openxmlformats.org/drawingml/2006/main" noChangeAspect="1"/>
@@ -5202,7 +5244,7 @@
                           <pic:cNvPicPr/>
                         </pic:nvPicPr>
                         <pic:blipFill>
-                          <a:blip r:embed="rId20">
+                          <a:blip r:embed="rId20" cstate="print">
                             <a:extLst>
                               <a:ext uri="{28A0092B-C50C-407E-A947-70E740481C1C}">
                                 <a14:useLocalDpi xmlns:a14="http://schemas.microsoft.com/office/drawing/2010/main" val="0"/>
@@ -5216,7 +5258,7 @@
                         <pic:spPr>
                           <a:xfrm>
                             <a:off x="0" y="0"/>
-                            <a:ext cx="5761355" cy="2595245"/>
+                            <a:ext cx="4003200" cy="1803600"/>
                           </a:xfrm>
                           <a:prstGeom prst="rect">
                             <a:avLst/>
@@ -5312,11 +5354,10 @@
               <w:rPr>
                 <w:noProof/>
               </w:rPr>
-              <w:lastRenderedPageBreak/>
               <w:drawing>
                 <wp:inline distT="0" distB="0" distL="0" distR="0" wp14:anchorId="2AFCDDF8" wp14:editId="41DC40CC">
-                  <wp:extent cx="5761355" cy="2595245"/>
-                  <wp:effectExtent l="0" t="0" r="0" b="0"/>
+                  <wp:extent cx="4003200" cy="1803600"/>
+                  <wp:effectExtent l="0" t="0" r="0" b="6350"/>
                   <wp:docPr id="5" name="Picture 5"/>
                   <wp:cNvGraphicFramePr>
                     <a:graphicFrameLocks xmlns:a="http://schemas.openxmlformats.org/drawingml/2006/main" noChangeAspect="1"/>
@@ -5329,7 +5370,7 @@
                           <pic:cNvPicPr/>
                         </pic:nvPicPr>
                         <pic:blipFill>
-                          <a:blip r:embed="rId21">
+                          <a:blip r:embed="rId21" cstate="print">
                             <a:extLst>
                               <a:ext uri="{28A0092B-C50C-407E-A947-70E740481C1C}">
                                 <a14:useLocalDpi xmlns:a14="http://schemas.microsoft.com/office/drawing/2010/main" val="0"/>
@@ -5343,7 +5384,7 @@
                         <pic:spPr>
                           <a:xfrm>
                             <a:off x="0" y="0"/>
-                            <a:ext cx="5761355" cy="2595245"/>
+                            <a:ext cx="4003200" cy="1803600"/>
                           </a:xfrm>
                           <a:prstGeom prst="rect">
                             <a:avLst/>
@@ -5396,10 +5437,10 @@
         <w:t>&gt; elements</w:t>
       </w:r>
     </w:p>
-    <w:p/>
     <w:p>
       <w:pPr>
         <w:pStyle w:val="BodyText"/>
+        <w:ind w:firstLine="0"/>
       </w:pPr>
     </w:p>
     <w:tbl>
@@ -5421,7 +5462,6 @@
               <w:pStyle w:val="Computerexampletight"/>
             </w:pPr>
             <w:r>
-              <w:lastRenderedPageBreak/>
               <w:t>&lt;</w:t>
             </w:r>
             <w:proofErr w:type="spellStart"/>
@@ -8284,7 +8324,6 @@
             <w:pPr>
               <w:keepNext/>
             </w:pPr>
-            <w:bookmarkStart w:id="17" w:name="_GoBack"/>
             <w:r>
               <w:t>&lt;</w:t>
             </w:r>
@@ -8296,7 +8335,6 @@
             <w:r>
               <w:t xml:space="preserve"> w:fldCharType="begin" w:dirty="true"/&gt;</w:t>
             </w:r>
-            <w:bookmarkEnd w:id="17"/>
           </w:p>
         </w:tc>
       </w:tr>
@@ -8313,7 +8351,7 @@
           <w:tab w:val="left" w:pos="5476"/>
         </w:tabs>
       </w:pPr>
-      <w:bookmarkStart w:id="18" w:name="_Ref90276810"/>
+      <w:bookmarkStart w:id="17" w:name="_Ref90276810"/>
       <w:r>
         <w:t xml:space="preserve">Figure </w:t>
       </w:r>
@@ -8325,7 +8363,7 @@
           <w:t>20</w:t>
         </w:r>
       </w:fldSimple>
-      <w:bookmarkEnd w:id="18"/>
+      <w:bookmarkEnd w:id="17"/>
       <w:r>
         <w:t>:</w:t>
       </w:r>
@@ -8429,7 +8467,7 @@
       <w:pPr>
         <w:pStyle w:val="Caption"/>
       </w:pPr>
-      <w:bookmarkStart w:id="19" w:name="_Ref90277186"/>
+      <w:bookmarkStart w:id="18" w:name="_Ref90277186"/>
       <w:r>
         <w:t xml:space="preserve">Figure </w:t>
       </w:r>
@@ -8441,7 +8479,7 @@
           <w:t>21</w:t>
         </w:r>
       </w:fldSimple>
-      <w:bookmarkEnd w:id="19"/>
+      <w:bookmarkEnd w:id="18"/>
       <w:r>
         <w:t>:</w:t>
       </w:r>
@@ -8716,7 +8754,7 @@
       <w:pPr>
         <w:pStyle w:val="Caption"/>
       </w:pPr>
-      <w:bookmarkStart w:id="20" w:name="_Ref90277530"/>
+      <w:bookmarkStart w:id="19" w:name="_Ref90277530"/>
       <w:r>
         <w:t xml:space="preserve">Figure </w:t>
       </w:r>
@@ -8728,7 +8766,7 @@
           <w:t>24</w:t>
         </w:r>
       </w:fldSimple>
-      <w:bookmarkEnd w:id="20"/>
+      <w:bookmarkEnd w:id="19"/>
       <w:r>
         <w:t>:</w:t>
       </w:r>
@@ -8775,7 +8813,20 @@
         <w:fldChar w:fldCharType="end"/>
       </w:r>
       <w:r>
-        <w:t xml:space="preserve">). However, if you say OK to each of the prompts about updating, the resulting updated cover and title page are shown in </w:t>
+        <w:t xml:space="preserve">). However, if you say </w:t>
+      </w:r>
+      <w:proofErr w:type="gramStart"/>
+      <w:r>
+        <w:t>Yes</w:t>
+      </w:r>
+      <w:proofErr w:type="gramEnd"/>
+      <w:r>
+        <w:t xml:space="preserve"> and </w:t>
+      </w:r>
+      <w:bookmarkStart w:id="20" w:name="_GoBack"/>
+      <w:bookmarkEnd w:id="20"/>
+      <w:r>
+        <w:t xml:space="preserve">OK to each of the prompts about updating, the resulting updated cover and title page are shown in </w:t>
       </w:r>
       <w:r>
         <w:fldChar w:fldCharType="begin"/>
@@ -12932,7 +12983,7 @@
 </file>
 
 <file path=customXml/itemProps1.xml><?xml version="1.0" encoding="utf-8"?>
-<ds:datastoreItem xmlns:ds="http://schemas.openxmlformats.org/officeDocument/2006/customXml" ds:itemID="{39B05841-994A-4456-9A08-57AC6849EFF3}">
+<ds:datastoreItem xmlns:ds="http://schemas.openxmlformats.org/officeDocument/2006/customXml" ds:itemID="{ECBB022E-E6E3-4347-A50B-6035006B4BC2}">
   <ds:schemaRefs>
     <ds:schemaRef ds:uri="http://schemas.openxmlformats.org/officeDocument/2006/bibliography"/>
   </ds:schemaRefs>

</xml_diff>

<commit_message>
More cleanup of bpth the document and its PDF file.
</commit_message>
<xml_diff>
--- a/Modifying_DOCX_properties.docx
+++ b/Modifying_DOCX_properties.docx
@@ -185,14 +185,27 @@
       <w:r>
         <w:t xml:space="preserve">Figure </w:t>
       </w:r>
-      <w:fldSimple w:instr=" SEQ Figure \* ARABIC ">
-        <w:r>
-          <w:rPr>
-            <w:noProof/>
-          </w:rPr>
-          <w:t>1</w:t>
-        </w:r>
-      </w:fldSimple>
+      <w:r>
+        <w:fldChar w:fldCharType="begin"/>
+      </w:r>
+      <w:r>
+        <w:instrText xml:space="preserve"> SEQ Figure \* ARABIC </w:instrText>
+      </w:r>
+      <w:r>
+        <w:fldChar w:fldCharType="separate"/>
+      </w:r>
+      <w:r>
+        <w:rPr>
+          <w:noProof/>
+        </w:rPr>
+        <w:t>1</w:t>
+      </w:r>
+      <w:r>
+        <w:rPr>
+          <w:noProof/>
+        </w:rPr>
+        <w:fldChar w:fldCharType="end"/>
+      </w:r>
       <w:bookmarkEnd w:id="0"/>
       <w:r>
         <w:t>:</w:t>
@@ -1274,14 +1287,27 @@
       <w:r>
         <w:t xml:space="preserve">Figure </w:t>
       </w:r>
-      <w:fldSimple w:instr=" SEQ Figure \* ARABIC ">
-        <w:r>
-          <w:rPr>
-            <w:noProof/>
-          </w:rPr>
-          <w:t>2</w:t>
-        </w:r>
-      </w:fldSimple>
+      <w:r>
+        <w:fldChar w:fldCharType="begin"/>
+      </w:r>
+      <w:r>
+        <w:instrText xml:space="preserve"> SEQ Figure \* ARABIC </w:instrText>
+      </w:r>
+      <w:r>
+        <w:fldChar w:fldCharType="separate"/>
+      </w:r>
+      <w:r>
+        <w:rPr>
+          <w:noProof/>
+        </w:rPr>
+        <w:t>2</w:t>
+      </w:r>
+      <w:r>
+        <w:rPr>
+          <w:noProof/>
+        </w:rPr>
+        <w:fldChar w:fldCharType="end"/>
+      </w:r>
       <w:bookmarkEnd w:id="1"/>
       <w:r>
         <w:t>:</w:t>
@@ -1490,14 +1516,27 @@
       <w:r>
         <w:t xml:space="preserve">Figure </w:t>
       </w:r>
-      <w:fldSimple w:instr=" SEQ Figure \* ARABIC ">
-        <w:r>
-          <w:rPr>
-            <w:noProof/>
-          </w:rPr>
-          <w:t>3</w:t>
-        </w:r>
-      </w:fldSimple>
+      <w:r>
+        <w:fldChar w:fldCharType="begin"/>
+      </w:r>
+      <w:r>
+        <w:instrText xml:space="preserve"> SEQ Figure \* ARABIC </w:instrText>
+      </w:r>
+      <w:r>
+        <w:fldChar w:fldCharType="separate"/>
+      </w:r>
+      <w:r>
+        <w:rPr>
+          <w:noProof/>
+        </w:rPr>
+        <w:t>3</w:t>
+      </w:r>
+      <w:r>
+        <w:rPr>
+          <w:noProof/>
+        </w:rPr>
+        <w:fldChar w:fldCharType="end"/>
+      </w:r>
       <w:r>
         <w:t>:</w:t>
       </w:r>
@@ -1631,14 +1670,27 @@
       <w:r>
         <w:t xml:space="preserve">Figure </w:t>
       </w:r>
-      <w:fldSimple w:instr=" SEQ Figure \* ARABIC ">
-        <w:r>
-          <w:rPr>
-            <w:noProof/>
-          </w:rPr>
-          <w:t>4</w:t>
-        </w:r>
-      </w:fldSimple>
+      <w:r>
+        <w:fldChar w:fldCharType="begin"/>
+      </w:r>
+      <w:r>
+        <w:instrText xml:space="preserve"> SEQ Figure \* ARABIC </w:instrText>
+      </w:r>
+      <w:r>
+        <w:fldChar w:fldCharType="separate"/>
+      </w:r>
+      <w:r>
+        <w:rPr>
+          <w:noProof/>
+        </w:rPr>
+        <w:t>4</w:t>
+      </w:r>
+      <w:r>
+        <w:rPr>
+          <w:noProof/>
+        </w:rPr>
+        <w:fldChar w:fldCharType="end"/>
+      </w:r>
       <w:bookmarkEnd w:id="2"/>
       <w:r>
         <w:t>:</w:t>
@@ -2056,14 +2108,27 @@
       <w:r>
         <w:t xml:space="preserve">Figure </w:t>
       </w:r>
-      <w:fldSimple w:instr=" SEQ Figure \* ARABIC ">
-        <w:r>
-          <w:rPr>
-            <w:noProof/>
-          </w:rPr>
-          <w:t>5</w:t>
-        </w:r>
-      </w:fldSimple>
+      <w:r>
+        <w:fldChar w:fldCharType="begin"/>
+      </w:r>
+      <w:r>
+        <w:instrText xml:space="preserve"> SEQ Figure \* ARABIC </w:instrText>
+      </w:r>
+      <w:r>
+        <w:fldChar w:fldCharType="separate"/>
+      </w:r>
+      <w:r>
+        <w:rPr>
+          <w:noProof/>
+        </w:rPr>
+        <w:t>5</w:t>
+      </w:r>
+      <w:r>
+        <w:rPr>
+          <w:noProof/>
+        </w:rPr>
+        <w:fldChar w:fldCharType="end"/>
+      </w:r>
       <w:bookmarkEnd w:id="3"/>
       <w:r>
         <w:t>:</w:t>
@@ -2181,14 +2246,27 @@
       <w:r>
         <w:t xml:space="preserve">Figure </w:t>
       </w:r>
-      <w:fldSimple w:instr=" SEQ Figure \* ARABIC ">
-        <w:r>
-          <w:rPr>
-            <w:noProof/>
-          </w:rPr>
-          <w:t>6</w:t>
-        </w:r>
-      </w:fldSimple>
+      <w:r>
+        <w:fldChar w:fldCharType="begin"/>
+      </w:r>
+      <w:r>
+        <w:instrText xml:space="preserve"> SEQ Figure \* ARABIC </w:instrText>
+      </w:r>
+      <w:r>
+        <w:fldChar w:fldCharType="separate"/>
+      </w:r>
+      <w:r>
+        <w:rPr>
+          <w:noProof/>
+        </w:rPr>
+        <w:t>6</w:t>
+      </w:r>
+      <w:r>
+        <w:rPr>
+          <w:noProof/>
+        </w:rPr>
+        <w:fldChar w:fldCharType="end"/>
+      </w:r>
       <w:bookmarkEnd w:id="4"/>
       <w:r>
         <w:t>:</w:t>
@@ -2352,14 +2430,27 @@
       <w:r>
         <w:t xml:space="preserve">Figure </w:t>
       </w:r>
-      <w:fldSimple w:instr=" SEQ Figure \* ARABIC ">
-        <w:r>
-          <w:rPr>
-            <w:noProof/>
-          </w:rPr>
-          <w:t>7</w:t>
-        </w:r>
-      </w:fldSimple>
+      <w:r>
+        <w:fldChar w:fldCharType="begin"/>
+      </w:r>
+      <w:r>
+        <w:instrText xml:space="preserve"> SEQ Figure \* ARABIC </w:instrText>
+      </w:r>
+      <w:r>
+        <w:fldChar w:fldCharType="separate"/>
+      </w:r>
+      <w:r>
+        <w:rPr>
+          <w:noProof/>
+        </w:rPr>
+        <w:t>7</w:t>
+      </w:r>
+      <w:r>
+        <w:rPr>
+          <w:noProof/>
+        </w:rPr>
+        <w:fldChar w:fldCharType="end"/>
+      </w:r>
       <w:bookmarkEnd w:id="5"/>
       <w:r>
         <w:t>:</w:t>
@@ -2464,14 +2555,27 @@
       <w:r>
         <w:t xml:space="preserve">Figure </w:t>
       </w:r>
-      <w:fldSimple w:instr=" SEQ Figure \* ARABIC ">
-        <w:r>
-          <w:rPr>
-            <w:noProof/>
-          </w:rPr>
-          <w:t>8</w:t>
-        </w:r>
-      </w:fldSimple>
+      <w:r>
+        <w:fldChar w:fldCharType="begin"/>
+      </w:r>
+      <w:r>
+        <w:instrText xml:space="preserve"> SEQ Figure \* ARABIC </w:instrText>
+      </w:r>
+      <w:r>
+        <w:fldChar w:fldCharType="separate"/>
+      </w:r>
+      <w:r>
+        <w:rPr>
+          <w:noProof/>
+        </w:rPr>
+        <w:t>8</w:t>
+      </w:r>
+      <w:r>
+        <w:rPr>
+          <w:noProof/>
+        </w:rPr>
+        <w:fldChar w:fldCharType="end"/>
+      </w:r>
       <w:bookmarkEnd w:id="6"/>
       <w:r>
         <w:t>:</w:t>
@@ -2566,14 +2670,27 @@
       <w:r>
         <w:t xml:space="preserve">Figure </w:t>
       </w:r>
-      <w:fldSimple w:instr=" SEQ Figure \* ARABIC ">
-        <w:r>
-          <w:rPr>
-            <w:noProof/>
-          </w:rPr>
-          <w:t>9</w:t>
-        </w:r>
-      </w:fldSimple>
+      <w:r>
+        <w:fldChar w:fldCharType="begin"/>
+      </w:r>
+      <w:r>
+        <w:instrText xml:space="preserve"> SEQ Figure \* ARABIC </w:instrText>
+      </w:r>
+      <w:r>
+        <w:fldChar w:fldCharType="separate"/>
+      </w:r>
+      <w:r>
+        <w:rPr>
+          <w:noProof/>
+        </w:rPr>
+        <w:t>9</w:t>
+      </w:r>
+      <w:r>
+        <w:rPr>
+          <w:noProof/>
+        </w:rPr>
+        <w:fldChar w:fldCharType="end"/>
+      </w:r>
       <w:bookmarkEnd w:id="7"/>
       <w:r>
         <w:t>:</w:t>
@@ -2673,14 +2790,27 @@
       <w:r>
         <w:t xml:space="preserve">Figure </w:t>
       </w:r>
-      <w:fldSimple w:instr=" SEQ Figure \* ARABIC ">
-        <w:r>
-          <w:rPr>
-            <w:noProof/>
-          </w:rPr>
-          <w:t>10</w:t>
-        </w:r>
-      </w:fldSimple>
+      <w:r>
+        <w:fldChar w:fldCharType="begin"/>
+      </w:r>
+      <w:r>
+        <w:instrText xml:space="preserve"> SEQ Figure \* ARABIC </w:instrText>
+      </w:r>
+      <w:r>
+        <w:fldChar w:fldCharType="separate"/>
+      </w:r>
+      <w:r>
+        <w:rPr>
+          <w:noProof/>
+        </w:rPr>
+        <w:t>10</w:t>
+      </w:r>
+      <w:r>
+        <w:rPr>
+          <w:noProof/>
+        </w:rPr>
+        <w:fldChar w:fldCharType="end"/>
+      </w:r>
       <w:r>
         <w:t>:</w:t>
       </w:r>
@@ -2787,6 +2917,7 @@
               <w:rPr>
                 <w:noProof/>
               </w:rPr>
+              <w:lastRenderedPageBreak/>
               <w:drawing>
                 <wp:inline distT="0" distB="0" distL="0" distR="0" wp14:anchorId="0F1C9423" wp14:editId="566BB990">
                   <wp:extent cx="5759263" cy="2573002"/>
@@ -2848,14 +2979,27 @@
       <w:r>
         <w:t xml:space="preserve">Figure </w:t>
       </w:r>
-      <w:fldSimple w:instr=" SEQ Figure \* ARABIC ">
-        <w:r>
-          <w:rPr>
-            <w:noProof/>
-          </w:rPr>
-          <w:t>11</w:t>
-        </w:r>
-      </w:fldSimple>
+      <w:r>
+        <w:fldChar w:fldCharType="begin"/>
+      </w:r>
+      <w:r>
+        <w:instrText xml:space="preserve"> SEQ Figure \* ARABIC </w:instrText>
+      </w:r>
+      <w:r>
+        <w:fldChar w:fldCharType="separate"/>
+      </w:r>
+      <w:r>
+        <w:rPr>
+          <w:noProof/>
+        </w:rPr>
+        <w:t>11</w:t>
+      </w:r>
+      <w:r>
+        <w:rPr>
+          <w:noProof/>
+        </w:rPr>
+        <w:fldChar w:fldCharType="end"/>
+      </w:r>
       <w:bookmarkEnd w:id="8"/>
       <w:r>
         <w:t>:</w:t>
@@ -2953,14 +3097,27 @@
       <w:r>
         <w:t xml:space="preserve">Figure </w:t>
       </w:r>
-      <w:fldSimple w:instr=" SEQ Figure \* ARABIC ">
-        <w:r>
-          <w:rPr>
-            <w:noProof/>
-          </w:rPr>
-          <w:t>12</w:t>
-        </w:r>
-      </w:fldSimple>
+      <w:r>
+        <w:fldChar w:fldCharType="begin"/>
+      </w:r>
+      <w:r>
+        <w:instrText xml:space="preserve"> SEQ Figure \* ARABIC </w:instrText>
+      </w:r>
+      <w:r>
+        <w:fldChar w:fldCharType="separate"/>
+      </w:r>
+      <w:r>
+        <w:rPr>
+          <w:noProof/>
+        </w:rPr>
+        <w:t>12</w:t>
+      </w:r>
+      <w:r>
+        <w:rPr>
+          <w:noProof/>
+        </w:rPr>
+        <w:fldChar w:fldCharType="end"/>
+      </w:r>
       <w:bookmarkEnd w:id="9"/>
       <w:r>
         <w:t>:</w:t>
@@ -3807,14 +3964,27 @@
       <w:r>
         <w:t xml:space="preserve">Figure </w:t>
       </w:r>
-      <w:fldSimple w:instr=" SEQ Figure \* ARABIC ">
-        <w:r>
-          <w:rPr>
-            <w:noProof/>
-          </w:rPr>
-          <w:t>13</w:t>
-        </w:r>
-      </w:fldSimple>
+      <w:r>
+        <w:fldChar w:fldCharType="begin"/>
+      </w:r>
+      <w:r>
+        <w:instrText xml:space="preserve"> SEQ Figure \* ARABIC </w:instrText>
+      </w:r>
+      <w:r>
+        <w:fldChar w:fldCharType="separate"/>
+      </w:r>
+      <w:r>
+        <w:rPr>
+          <w:noProof/>
+        </w:rPr>
+        <w:t>13</w:t>
+      </w:r>
+      <w:r>
+        <w:rPr>
+          <w:noProof/>
+        </w:rPr>
+        <w:fldChar w:fldCharType="end"/>
+      </w:r>
       <w:bookmarkEnd w:id="10"/>
       <w:r>
         <w:t>: Example of a complex field code</w:t>
@@ -4268,14 +4438,27 @@
       <w:r>
         <w:t xml:space="preserve">Figure </w:t>
       </w:r>
-      <w:fldSimple w:instr=" SEQ Figure \* ARABIC ">
-        <w:r>
-          <w:rPr>
-            <w:noProof/>
-          </w:rPr>
-          <w:t>14</w:t>
-        </w:r>
-      </w:fldSimple>
+      <w:r>
+        <w:fldChar w:fldCharType="begin"/>
+      </w:r>
+      <w:r>
+        <w:instrText xml:space="preserve"> SEQ Figure \* ARABIC </w:instrText>
+      </w:r>
+      <w:r>
+        <w:fldChar w:fldCharType="separate"/>
+      </w:r>
+      <w:r>
+        <w:rPr>
+          <w:noProof/>
+        </w:rPr>
+        <w:t>14</w:t>
+      </w:r>
+      <w:r>
+        <w:rPr>
+          <w:noProof/>
+        </w:rPr>
+        <w:fldChar w:fldCharType="end"/>
+      </w:r>
       <w:bookmarkEnd w:id="11"/>
       <w:r>
         <w:t xml:space="preserve">: Example of a complex field code for DATE </w:t>
@@ -4622,14 +4805,27 @@
       <w:r>
         <w:t xml:space="preserve">Figure </w:t>
       </w:r>
-      <w:fldSimple w:instr=" SEQ Figure \* ARABIC ">
-        <w:r>
-          <w:rPr>
-            <w:noProof/>
-          </w:rPr>
-          <w:t>15</w:t>
-        </w:r>
-      </w:fldSimple>
+      <w:r>
+        <w:fldChar w:fldCharType="begin"/>
+      </w:r>
+      <w:r>
+        <w:instrText xml:space="preserve"> SEQ Figure \* ARABIC </w:instrText>
+      </w:r>
+      <w:r>
+        <w:fldChar w:fldCharType="separate"/>
+      </w:r>
+      <w:r>
+        <w:rPr>
+          <w:noProof/>
+        </w:rPr>
+        <w:t>15</w:t>
+      </w:r>
+      <w:r>
+        <w:rPr>
+          <w:noProof/>
+        </w:rPr>
+        <w:fldChar w:fldCharType="end"/>
+      </w:r>
       <w:bookmarkEnd w:id="12"/>
       <w:r>
         <w:t>:</w:t>
@@ -4665,120 +4861,123 @@
         <w:pStyle w:val="BodyText"/>
       </w:pPr>
       <w:r>
+        <w:t xml:space="preserve">The </w:t>
+      </w:r>
+      <w:proofErr w:type="spellStart"/>
+      <w:r>
+        <w:t>proofErr</w:t>
+      </w:r>
+      <w:proofErr w:type="spellEnd"/>
+      <w:r>
+        <w:t xml:space="preserve"> elements, with </w:t>
+      </w:r>
+      <w:r>
+        <w:t>the</w:t>
+      </w:r>
+      <w:r>
+        <w:t xml:space="preserve"> </w:t>
+      </w:r>
+      <w:r>
+        <w:t xml:space="preserve">attributes </w:t>
+      </w:r>
+      <w:r>
+        <w:rPr>
+          <w:rStyle w:val="HTMLTypewriter"/>
+        </w:rPr>
+        <w:t>w</w:t>
+      </w:r>
+      <w:proofErr w:type="gramStart"/>
+      <w:r>
+        <w:rPr>
+          <w:rStyle w:val="HTMLTypewriter"/>
+        </w:rPr>
+        <w:t>:type</w:t>
+      </w:r>
+      <w:proofErr w:type="gramEnd"/>
+      <w:r>
+        <w:rPr>
+          <w:rStyle w:val="HTMLTypewriter"/>
+        </w:rPr>
+        <w:t>="gramStart"/</w:t>
+      </w:r>
+      <w:r>
+        <w:t xml:space="preserve"> and </w:t>
+      </w:r>
+      <w:r>
+        <w:rPr>
+          <w:rStyle w:val="HTMLTypewriter"/>
+        </w:rPr>
+        <w:t>w:type="gramEnd"/</w:t>
+      </w:r>
+      <w:r>
+        <w:t xml:space="preserve"> delimit the start and end </w:t>
+      </w:r>
+      <w:r>
+        <w:t xml:space="preserve">of </w:t>
+      </w:r>
+      <w:r>
+        <w:t xml:space="preserve">the content </w:t>
+      </w:r>
+      <w:r>
+        <w:t>that indicates</w:t>
+      </w:r>
+      <w:r>
+        <w:t xml:space="preserve"> a grammatical error</w:t>
+      </w:r>
+      <w:r>
+        <w:t xml:space="preserve">. In the case shown in </w:t>
+      </w:r>
+      <w:r>
+        <w:fldChar w:fldCharType="begin"/>
+      </w:r>
+      <w:r>
+        <w:instrText xml:space="preserve"> REF _Ref90269987 \h </w:instrText>
+      </w:r>
+      <w:r>
+        <w:fldChar w:fldCharType="separate"/>
+      </w:r>
+      <w:r>
+        <w:t xml:space="preserve">Figure </w:t>
+      </w:r>
+      <w:r>
+        <w:rPr>
+          <w:noProof/>
+        </w:rPr>
+        <w:t>13</w:t>
+      </w:r>
+      <w:r>
+        <w:fldChar w:fldCharType="end"/>
+      </w:r>
+      <w:r>
+        <w:t xml:space="preserve"> (and reproduced in </w:t>
+      </w:r>
+      <w:r>
+        <w:fldChar w:fldCharType="begin"/>
+      </w:r>
+      <w:r>
+        <w:instrText xml:space="preserve"> REF _Ref90272375 \h </w:instrText>
+      </w:r>
+      <w:r>
+        <w:fldChar w:fldCharType="separate"/>
+      </w:r>
+      <w:r>
+        <w:t xml:space="preserve">Figure </w:t>
+      </w:r>
+      <w:r>
+        <w:rPr>
+          <w:noProof/>
+        </w:rPr>
+        <w:t>16</w:t>
+      </w:r>
+      <w:r>
+        <w:fldChar w:fldCharType="end"/>
+      </w:r>
+      <w:r>
+        <w:t xml:space="preserve">), this is meaningless as it is the text for a person’s name; hence, it </w:t>
+      </w:r>
+      <w:r>
         <w:lastRenderedPageBreak/>
-        <w:t xml:space="preserve">The </w:t>
-      </w:r>
-      <w:proofErr w:type="spellStart"/>
-      <w:r>
-        <w:t>proofErr</w:t>
-      </w:r>
-      <w:proofErr w:type="spellEnd"/>
-      <w:r>
-        <w:t xml:space="preserve"> elements, with </w:t>
-      </w:r>
-      <w:r>
-        <w:t>the</w:t>
-      </w:r>
-      <w:r>
-        <w:t xml:space="preserve"> </w:t>
-      </w:r>
-      <w:r>
-        <w:t xml:space="preserve">attributes </w:t>
-      </w:r>
-      <w:r>
-        <w:rPr>
-          <w:rStyle w:val="HTMLTypewriter"/>
-        </w:rPr>
-        <w:t>w</w:t>
-      </w:r>
-      <w:proofErr w:type="gramStart"/>
-      <w:r>
-        <w:rPr>
-          <w:rStyle w:val="HTMLTypewriter"/>
-        </w:rPr>
-        <w:t>:type</w:t>
-      </w:r>
-      <w:proofErr w:type="gramEnd"/>
-      <w:r>
-        <w:rPr>
-          <w:rStyle w:val="HTMLTypewriter"/>
-        </w:rPr>
-        <w:t>="gramStart"/</w:t>
-      </w:r>
-      <w:r>
-        <w:t xml:space="preserve"> and </w:t>
-      </w:r>
-      <w:r>
-        <w:rPr>
-          <w:rStyle w:val="HTMLTypewriter"/>
-        </w:rPr>
-        <w:t>w:type="gramEnd"/</w:t>
-      </w:r>
-      <w:r>
-        <w:t xml:space="preserve"> delimit the start and end </w:t>
-      </w:r>
-      <w:r>
-        <w:t xml:space="preserve">of </w:t>
-      </w:r>
-      <w:r>
-        <w:t xml:space="preserve">the content </w:t>
-      </w:r>
-      <w:r>
-        <w:t>that indicates</w:t>
-      </w:r>
-      <w:r>
-        <w:t xml:space="preserve"> a grammatical error</w:t>
-      </w:r>
-      <w:r>
-        <w:t xml:space="preserve">. In the case shown in </w:t>
-      </w:r>
-      <w:r>
-        <w:fldChar w:fldCharType="begin"/>
-      </w:r>
-      <w:r>
-        <w:instrText xml:space="preserve"> REF _Ref90269987 \h </w:instrText>
-      </w:r>
-      <w:r>
-        <w:fldChar w:fldCharType="separate"/>
-      </w:r>
-      <w:r>
-        <w:t xml:space="preserve">Figure </w:t>
-      </w:r>
-      <w:r>
-        <w:rPr>
-          <w:noProof/>
-        </w:rPr>
-        <w:t>13</w:t>
-      </w:r>
-      <w:r>
-        <w:fldChar w:fldCharType="end"/>
-      </w:r>
-      <w:r>
-        <w:t xml:space="preserve"> (and reproduced in </w:t>
-      </w:r>
-      <w:r>
-        <w:fldChar w:fldCharType="begin"/>
-      </w:r>
-      <w:r>
-        <w:instrText xml:space="preserve"> REF _Ref90272375 \h </w:instrText>
-      </w:r>
-      <w:r>
-        <w:fldChar w:fldCharType="separate"/>
-      </w:r>
-      <w:r>
-        <w:t xml:space="preserve">Figure </w:t>
-      </w:r>
-      <w:r>
-        <w:rPr>
-          <w:noProof/>
-        </w:rPr>
-        <w:t>16</w:t>
-      </w:r>
-      <w:r>
-        <w:fldChar w:fldCharType="end"/>
-      </w:r>
-      <w:r>
-        <w:t xml:space="preserve">), this is meaningless as it is the text for a person’s name; hence, it should not be grammar checked at all. However, it is the value within the </w:t>
+        <w:t xml:space="preserve">should not be grammar checked at all. However, it is the value within the </w:t>
       </w:r>
       <w:r>
         <w:rPr>
@@ -5018,14 +5217,27 @@
       <w:r>
         <w:t xml:space="preserve">Figure </w:t>
       </w:r>
-      <w:fldSimple w:instr=" SEQ Figure \* ARABIC ">
-        <w:r>
-          <w:rPr>
-            <w:noProof/>
-          </w:rPr>
-          <w:t>16</w:t>
-        </w:r>
-      </w:fldSimple>
+      <w:r>
+        <w:fldChar w:fldCharType="begin"/>
+      </w:r>
+      <w:r>
+        <w:instrText xml:space="preserve"> SEQ Figure \* ARABIC </w:instrText>
+      </w:r>
+      <w:r>
+        <w:fldChar w:fldCharType="separate"/>
+      </w:r>
+      <w:r>
+        <w:rPr>
+          <w:noProof/>
+        </w:rPr>
+        <w:t>16</w:t>
+      </w:r>
+      <w:r>
+        <w:rPr>
+          <w:noProof/>
+        </w:rPr>
+        <w:fldChar w:fldCharType="end"/>
+      </w:r>
       <w:bookmarkEnd w:id="13"/>
       <w:r>
         <w:t>:</w:t>
@@ -5282,14 +5494,27 @@
       <w:r>
         <w:t xml:space="preserve">Figure </w:t>
       </w:r>
-      <w:fldSimple w:instr=" SEQ Figure \* ARABIC ">
-        <w:r>
-          <w:rPr>
-            <w:noProof/>
-          </w:rPr>
-          <w:t>17</w:t>
-        </w:r>
-      </w:fldSimple>
+      <w:r>
+        <w:fldChar w:fldCharType="begin"/>
+      </w:r>
+      <w:r>
+        <w:instrText xml:space="preserve"> SEQ Figure \* ARABIC </w:instrText>
+      </w:r>
+      <w:r>
+        <w:fldChar w:fldCharType="separate"/>
+      </w:r>
+      <w:r>
+        <w:rPr>
+          <w:noProof/>
+        </w:rPr>
+        <w:t>17</w:t>
+      </w:r>
+      <w:r>
+        <w:rPr>
+          <w:noProof/>
+        </w:rPr>
+        <w:fldChar w:fldCharType="end"/>
+      </w:r>
       <w:bookmarkEnd w:id="14"/>
       <w:r>
         <w:t xml:space="preserve">: Cover after manual edit of the </w:t>
@@ -5408,14 +5633,27 @@
       <w:r>
         <w:t xml:space="preserve">Figure </w:t>
       </w:r>
-      <w:fldSimple w:instr=" SEQ Figure \* ARABIC ">
-        <w:r>
-          <w:rPr>
-            <w:noProof/>
-          </w:rPr>
-          <w:t>18</w:t>
-        </w:r>
-      </w:fldSimple>
+      <w:r>
+        <w:fldChar w:fldCharType="begin"/>
+      </w:r>
+      <w:r>
+        <w:instrText xml:space="preserve"> SEQ Figure \* ARABIC </w:instrText>
+      </w:r>
+      <w:r>
+        <w:fldChar w:fldCharType="separate"/>
+      </w:r>
+      <w:r>
+        <w:rPr>
+          <w:noProof/>
+        </w:rPr>
+        <w:t>18</w:t>
+      </w:r>
+      <w:r>
+        <w:rPr>
+          <w:noProof/>
+        </w:rPr>
+        <w:fldChar w:fldCharType="end"/>
+      </w:r>
       <w:bookmarkEnd w:id="15"/>
       <w:r>
         <w:t xml:space="preserve">: </w:t>
@@ -5462,6 +5700,7 @@
               <w:pStyle w:val="Computerexampletight"/>
             </w:pPr>
             <w:r>
+              <w:lastRenderedPageBreak/>
               <w:t>&lt;</w:t>
             </w:r>
             <w:proofErr w:type="spellStart"/>
@@ -8190,14 +8429,27 @@
         <w:lastRenderedPageBreak/>
         <w:t xml:space="preserve">Figure </w:t>
       </w:r>
-      <w:fldSimple w:instr=" SEQ Figure \* ARABIC ">
-        <w:r>
-          <w:rPr>
-            <w:noProof/>
-          </w:rPr>
-          <w:t>19</w:t>
-        </w:r>
-      </w:fldSimple>
+      <w:r>
+        <w:fldChar w:fldCharType="begin"/>
+      </w:r>
+      <w:r>
+        <w:instrText xml:space="preserve"> SEQ Figure \* ARABIC </w:instrText>
+      </w:r>
+      <w:r>
+        <w:fldChar w:fldCharType="separate"/>
+      </w:r>
+      <w:r>
+        <w:rPr>
+          <w:noProof/>
+        </w:rPr>
+        <w:t>19</w:t>
+      </w:r>
+      <w:r>
+        <w:rPr>
+          <w:noProof/>
+        </w:rPr>
+        <w:fldChar w:fldCharType="end"/>
+      </w:r>
       <w:bookmarkEnd w:id="16"/>
       <w:r>
         <w:t>: Example of a complex field code</w:t>
@@ -8355,14 +8607,27 @@
       <w:r>
         <w:t xml:space="preserve">Figure </w:t>
       </w:r>
-      <w:fldSimple w:instr=" SEQ Figure \* ARABIC ">
-        <w:r>
-          <w:rPr>
-            <w:noProof/>
-          </w:rPr>
-          <w:t>20</w:t>
-        </w:r>
-      </w:fldSimple>
+      <w:r>
+        <w:fldChar w:fldCharType="begin"/>
+      </w:r>
+      <w:r>
+        <w:instrText xml:space="preserve"> SEQ Figure \* ARABIC </w:instrText>
+      </w:r>
+      <w:r>
+        <w:fldChar w:fldCharType="separate"/>
+      </w:r>
+      <w:r>
+        <w:rPr>
+          <w:noProof/>
+        </w:rPr>
+        <w:t>20</w:t>
+      </w:r>
+      <w:r>
+        <w:rPr>
+          <w:noProof/>
+        </w:rPr>
+        <w:fldChar w:fldCharType="end"/>
+      </w:r>
       <w:bookmarkEnd w:id="17"/>
       <w:r>
         <w:t>:</w:t>
@@ -8471,14 +8736,27 @@
       <w:r>
         <w:t xml:space="preserve">Figure </w:t>
       </w:r>
-      <w:fldSimple w:instr=" SEQ Figure \* ARABIC ">
-        <w:r>
-          <w:rPr>
-            <w:noProof/>
-          </w:rPr>
-          <w:t>21</w:t>
-        </w:r>
-      </w:fldSimple>
+      <w:r>
+        <w:fldChar w:fldCharType="begin"/>
+      </w:r>
+      <w:r>
+        <w:instrText xml:space="preserve"> SEQ Figure \* ARABIC </w:instrText>
+      </w:r>
+      <w:r>
+        <w:fldChar w:fldCharType="separate"/>
+      </w:r>
+      <w:r>
+        <w:rPr>
+          <w:noProof/>
+        </w:rPr>
+        <w:t>21</w:t>
+      </w:r>
+      <w:r>
+        <w:rPr>
+          <w:noProof/>
+        </w:rPr>
+        <w:fldChar w:fldCharType="end"/>
+      </w:r>
       <w:bookmarkEnd w:id="18"/>
       <w:r>
         <w:t>:</w:t>
@@ -8563,14 +8841,27 @@
       <w:r>
         <w:t xml:space="preserve">Figure </w:t>
       </w:r>
-      <w:fldSimple w:instr=" SEQ Figure \* ARABIC ">
-        <w:r>
-          <w:rPr>
-            <w:noProof/>
-          </w:rPr>
-          <w:t>22</w:t>
-        </w:r>
-      </w:fldSimple>
+      <w:r>
+        <w:fldChar w:fldCharType="begin"/>
+      </w:r>
+      <w:r>
+        <w:instrText xml:space="preserve"> SEQ Figure \* ARABIC </w:instrText>
+      </w:r>
+      <w:r>
+        <w:fldChar w:fldCharType="separate"/>
+      </w:r>
+      <w:r>
+        <w:rPr>
+          <w:noProof/>
+        </w:rPr>
+        <w:t>22</w:t>
+      </w:r>
+      <w:r>
+        <w:rPr>
+          <w:noProof/>
+        </w:rPr>
+        <w:fldChar w:fldCharType="end"/>
+      </w:r>
       <w:r>
         <w:t>:</w:t>
       </w:r>
@@ -8656,14 +8947,27 @@
       <w:r>
         <w:t xml:space="preserve">Figure </w:t>
       </w:r>
-      <w:fldSimple w:instr=" SEQ Figure \* ARABIC ">
-        <w:r>
-          <w:rPr>
-            <w:noProof/>
-          </w:rPr>
-          <w:t>23</w:t>
-        </w:r>
-      </w:fldSimple>
+      <w:r>
+        <w:fldChar w:fldCharType="begin"/>
+      </w:r>
+      <w:r>
+        <w:instrText xml:space="preserve"> SEQ Figure \* ARABIC </w:instrText>
+      </w:r>
+      <w:r>
+        <w:fldChar w:fldCharType="separate"/>
+      </w:r>
+      <w:r>
+        <w:rPr>
+          <w:noProof/>
+        </w:rPr>
+        <w:t>23</w:t>
+      </w:r>
+      <w:r>
+        <w:rPr>
+          <w:noProof/>
+        </w:rPr>
+        <w:fldChar w:fldCharType="end"/>
+      </w:r>
       <w:r>
         <w:t>:</w:t>
       </w:r>
@@ -8758,14 +9062,27 @@
       <w:r>
         <w:t xml:space="preserve">Figure </w:t>
       </w:r>
-      <w:fldSimple w:instr=" SEQ Figure \* ARABIC ">
-        <w:r>
-          <w:rPr>
-            <w:noProof/>
-          </w:rPr>
-          <w:t>24</w:t>
-        </w:r>
-      </w:fldSimple>
+      <w:r>
+        <w:fldChar w:fldCharType="begin"/>
+      </w:r>
+      <w:r>
+        <w:instrText xml:space="preserve"> SEQ Figure \* ARABIC </w:instrText>
+      </w:r>
+      <w:r>
+        <w:fldChar w:fldCharType="separate"/>
+      </w:r>
+      <w:r>
+        <w:rPr>
+          <w:noProof/>
+        </w:rPr>
+        <w:t>24</w:t>
+      </w:r>
+      <w:r>
+        <w:rPr>
+          <w:noProof/>
+        </w:rPr>
+        <w:fldChar w:fldCharType="end"/>
+      </w:r>
       <w:bookmarkEnd w:id="19"/>
       <w:r>
         <w:t>:</w:t>
@@ -8823,8 +9140,6 @@
       <w:r>
         <w:t xml:space="preserve"> and </w:t>
       </w:r>
-      <w:bookmarkStart w:id="20" w:name="_GoBack"/>
-      <w:bookmarkEnd w:id="20"/>
       <w:r>
         <w:t xml:space="preserve">OK to each of the prompts about updating, the resulting updated cover and title page are shown in </w:t>
       </w:r>
@@ -8949,19 +9264,32 @@
       <w:pPr>
         <w:pStyle w:val="Caption"/>
       </w:pPr>
-      <w:bookmarkStart w:id="21" w:name="_Ref90277421"/>
+      <w:bookmarkStart w:id="20" w:name="_Ref90277421"/>
       <w:r>
         <w:t xml:space="preserve">Figure </w:t>
       </w:r>
-      <w:fldSimple w:instr=" SEQ Figure \* ARABIC ">
-        <w:r>
-          <w:rPr>
-            <w:noProof/>
-          </w:rPr>
-          <w:t>25</w:t>
-        </w:r>
-      </w:fldSimple>
-      <w:bookmarkEnd w:id="21"/>
+      <w:r>
+        <w:fldChar w:fldCharType="begin"/>
+      </w:r>
+      <w:r>
+        <w:instrText xml:space="preserve"> SEQ Figure \* ARABIC </w:instrText>
+      </w:r>
+      <w:r>
+        <w:fldChar w:fldCharType="separate"/>
+      </w:r>
+      <w:r>
+        <w:rPr>
+          <w:noProof/>
+        </w:rPr>
+        <w:t>25</w:t>
+      </w:r>
+      <w:r>
+        <w:rPr>
+          <w:noProof/>
+        </w:rPr>
+        <w:fldChar w:fldCharType="end"/>
+      </w:r>
+      <w:bookmarkEnd w:id="20"/>
       <w:r>
         <w:t>:</w:t>
       </w:r>
@@ -9061,19 +9389,32 @@
       <w:pPr>
         <w:pStyle w:val="Caption"/>
       </w:pPr>
-      <w:bookmarkStart w:id="22" w:name="_Ref90277423"/>
+      <w:bookmarkStart w:id="21" w:name="_Ref90277423"/>
       <w:r>
         <w:t xml:space="preserve">Figure </w:t>
       </w:r>
-      <w:fldSimple w:instr=" SEQ Figure \* ARABIC ">
-        <w:r>
-          <w:rPr>
-            <w:noProof/>
-          </w:rPr>
-          <w:t>26</w:t>
-        </w:r>
-      </w:fldSimple>
-      <w:bookmarkEnd w:id="22"/>
+      <w:r>
+        <w:fldChar w:fldCharType="begin"/>
+      </w:r>
+      <w:r>
+        <w:instrText xml:space="preserve"> SEQ Figure \* ARABIC </w:instrText>
+      </w:r>
+      <w:r>
+        <w:fldChar w:fldCharType="separate"/>
+      </w:r>
+      <w:r>
+        <w:rPr>
+          <w:noProof/>
+        </w:rPr>
+        <w:t>26</w:t>
+      </w:r>
+      <w:r>
+        <w:rPr>
+          <w:noProof/>
+        </w:rPr>
+        <w:fldChar w:fldCharType="end"/>
+      </w:r>
+      <w:bookmarkEnd w:id="21"/>
       <w:r>
         <w:t>:</w:t>
       </w:r>
@@ -9136,7 +9477,15 @@
       </w:r>
       <w:proofErr w:type="spellEnd"/>
       <w:r>
-        <w:t xml:space="preserve"> to change the values of fields is not only feasible, but actually turns about to be easy and one did not even need to fake or do printing!</w:t>
+        <w:t xml:space="preserve"> to change the values of fields is not only feasible, but actually turns about to be easy and one </w:t>
+      </w:r>
+      <w:r>
+        <w:t>does</w:t>
+      </w:r>
+      <w:bookmarkStart w:id="22" w:name="_GoBack"/>
+      <w:bookmarkEnd w:id="22"/>
+      <w:r>
+        <w:t xml:space="preserve"> not even need to fake or do printing!</w:t>
       </w:r>
     </w:p>
     <w:p>
@@ -12972,7 +13321,7 @@
   <a:extraClrSchemeLst/>
   <a:extLst>
     <a:ext uri="{05A4C25C-085E-4340-85A3-A5531E510DB2}">
-      <thm15:themeFamily xmlns="" xmlns:thm15="http://schemas.microsoft.com/office/thememl/2012/main" name="Office Theme" id="{62F939B6-93AF-4DB8-9C6B-D6C7DFDC589F}" vid="{4A3C46E8-61CC-4603-A589-7422A47A8E4A}"/>
+      <thm15:themeFamily xmlns:thm15="http://schemas.microsoft.com/office/thememl/2012/main" xmlns="" name="Office Theme" id="{62F939B6-93AF-4DB8-9C6B-D6C7DFDC589F}" vid="{4A3C46E8-61CC-4603-A589-7422A47A8E4A}"/>
     </a:ext>
   </a:extLst>
 </a:theme>
@@ -12983,7 +13332,7 @@
 </file>
 
 <file path=customXml/itemProps1.xml><?xml version="1.0" encoding="utf-8"?>
-<ds:datastoreItem xmlns:ds="http://schemas.openxmlformats.org/officeDocument/2006/customXml" ds:itemID="{ECBB022E-E6E3-4347-A50B-6035006B4BC2}">
+<ds:datastoreItem xmlns:ds="http://schemas.openxmlformats.org/officeDocument/2006/customXml" ds:itemID="{70F2226B-3E9A-412E-A0C1-D67599F6FC23}">
   <ds:schemaRefs>
     <ds:schemaRef ds:uri="http://schemas.openxmlformats.org/officeDocument/2006/bibliography"/>
   </ds:schemaRefs>

</xml_diff>

<commit_message>
create_customized_JSON_file.py is designed to be able to create a customized JSON file for a degree project using information from the Canvas course and other sources.
</commit_message>
<xml_diff>
--- a/Modifying_DOCX_properties.docx
+++ b/Modifying_DOCX_properties.docx
@@ -43,7 +43,15 @@
       </w:r>
       <w:proofErr w:type="spellEnd"/>
       <w:r>
-        <w:t xml:space="preserve">), one thought was to be able to generate pre-customized DOCX files that could contain information that was already know. For example, if one knows the name of the student or students who will be the authors this information could be “injected” into the custom </w:t>
+        <w:t>), one thought was to be able to generate pre-customized DOCX files that could contain information that was already know</w:t>
+      </w:r>
+      <w:r>
+        <w:t>n</w:t>
+      </w:r>
+      <w:bookmarkStart w:id="0" w:name="_GoBack"/>
+      <w:bookmarkEnd w:id="0"/>
+      <w:r>
+        <w:t xml:space="preserve">. For example, if one knows the name of the student or students who will be the authors this information could be “injected” into the custom </w:t>
       </w:r>
       <w:proofErr w:type="spellStart"/>
       <w:r>
@@ -181,32 +189,19 @@
       <w:pPr>
         <w:pStyle w:val="Caption"/>
       </w:pPr>
-      <w:bookmarkStart w:id="0" w:name="_Ref89971493"/>
+      <w:bookmarkStart w:id="1" w:name="_Ref89971493"/>
       <w:r>
         <w:t xml:space="preserve">Figure </w:t>
       </w:r>
-      <w:r>
-        <w:fldChar w:fldCharType="begin"/>
-      </w:r>
-      <w:r>
-        <w:instrText xml:space="preserve"> SEQ Figure \* ARABIC </w:instrText>
-      </w:r>
-      <w:r>
-        <w:fldChar w:fldCharType="separate"/>
-      </w:r>
-      <w:r>
-        <w:rPr>
-          <w:noProof/>
-        </w:rPr>
-        <w:t>1</w:t>
-      </w:r>
-      <w:r>
-        <w:rPr>
-          <w:noProof/>
-        </w:rPr>
-        <w:fldChar w:fldCharType="end"/>
-      </w:r>
-      <w:bookmarkEnd w:id="0"/>
+      <w:fldSimple w:instr=" SEQ Figure \* ARABIC ">
+        <w:r>
+          <w:rPr>
+            <w:noProof/>
+          </w:rPr>
+          <w:t>1</w:t>
+        </w:r>
+      </w:fldSimple>
+      <w:bookmarkEnd w:id="1"/>
       <w:r>
         <w:t>:</w:t>
       </w:r>
@@ -1283,32 +1278,19 @@
       <w:pPr>
         <w:pStyle w:val="Caption"/>
       </w:pPr>
-      <w:bookmarkStart w:id="1" w:name="_Ref88493445"/>
+      <w:bookmarkStart w:id="2" w:name="_Ref88493445"/>
       <w:r>
         <w:t xml:space="preserve">Figure </w:t>
       </w:r>
-      <w:r>
-        <w:fldChar w:fldCharType="begin"/>
-      </w:r>
-      <w:r>
-        <w:instrText xml:space="preserve"> SEQ Figure \* ARABIC </w:instrText>
-      </w:r>
-      <w:r>
-        <w:fldChar w:fldCharType="separate"/>
-      </w:r>
-      <w:r>
-        <w:rPr>
-          <w:noProof/>
-        </w:rPr>
-        <w:t>2</w:t>
-      </w:r>
-      <w:r>
-        <w:rPr>
-          <w:noProof/>
-        </w:rPr>
-        <w:fldChar w:fldCharType="end"/>
-      </w:r>
-      <w:bookmarkEnd w:id="1"/>
+      <w:fldSimple w:instr=" SEQ Figure \* ARABIC ">
+        <w:r>
+          <w:rPr>
+            <w:noProof/>
+          </w:rPr>
+          <w:t>2</w:t>
+        </w:r>
+      </w:fldSimple>
+      <w:bookmarkEnd w:id="2"/>
       <w:r>
         <w:t>:</w:t>
       </w:r>
@@ -1516,27 +1498,14 @@
       <w:r>
         <w:t xml:space="preserve">Figure </w:t>
       </w:r>
-      <w:r>
-        <w:fldChar w:fldCharType="begin"/>
-      </w:r>
-      <w:r>
-        <w:instrText xml:space="preserve"> SEQ Figure \* ARABIC </w:instrText>
-      </w:r>
-      <w:r>
-        <w:fldChar w:fldCharType="separate"/>
-      </w:r>
-      <w:r>
-        <w:rPr>
-          <w:noProof/>
-        </w:rPr>
-        <w:t>3</w:t>
-      </w:r>
-      <w:r>
-        <w:rPr>
-          <w:noProof/>
-        </w:rPr>
-        <w:fldChar w:fldCharType="end"/>
-      </w:r>
+      <w:fldSimple w:instr=" SEQ Figure \* ARABIC ">
+        <w:r>
+          <w:rPr>
+            <w:noProof/>
+          </w:rPr>
+          <w:t>3</w:t>
+        </w:r>
+      </w:fldSimple>
       <w:r>
         <w:t>:</w:t>
       </w:r>
@@ -1666,32 +1635,19 @@
       <w:pPr>
         <w:pStyle w:val="Caption"/>
       </w:pPr>
-      <w:bookmarkStart w:id="2" w:name="_Ref88493283"/>
+      <w:bookmarkStart w:id="3" w:name="_Ref88493283"/>
       <w:r>
         <w:t xml:space="preserve">Figure </w:t>
       </w:r>
-      <w:r>
-        <w:fldChar w:fldCharType="begin"/>
-      </w:r>
-      <w:r>
-        <w:instrText xml:space="preserve"> SEQ Figure \* ARABIC </w:instrText>
-      </w:r>
-      <w:r>
-        <w:fldChar w:fldCharType="separate"/>
-      </w:r>
-      <w:r>
-        <w:rPr>
-          <w:noProof/>
-        </w:rPr>
-        <w:t>4</w:t>
-      </w:r>
-      <w:r>
-        <w:rPr>
-          <w:noProof/>
-        </w:rPr>
-        <w:fldChar w:fldCharType="end"/>
-      </w:r>
-      <w:bookmarkEnd w:id="2"/>
+      <w:fldSimple w:instr=" SEQ Figure \* ARABIC ">
+        <w:r>
+          <w:rPr>
+            <w:noProof/>
+          </w:rPr>
+          <w:t>4</w:t>
+        </w:r>
+      </w:fldSimple>
+      <w:bookmarkEnd w:id="3"/>
       <w:r>
         <w:t>:</w:t>
       </w:r>
@@ -2104,32 +2060,19 @@
       <w:pPr>
         <w:pStyle w:val="Caption"/>
       </w:pPr>
-      <w:bookmarkStart w:id="3" w:name="_Ref90246665"/>
+      <w:bookmarkStart w:id="4" w:name="_Ref90246665"/>
       <w:r>
         <w:t xml:space="preserve">Figure </w:t>
       </w:r>
-      <w:r>
-        <w:fldChar w:fldCharType="begin"/>
-      </w:r>
-      <w:r>
-        <w:instrText xml:space="preserve"> SEQ Figure \* ARABIC </w:instrText>
-      </w:r>
-      <w:r>
-        <w:fldChar w:fldCharType="separate"/>
-      </w:r>
-      <w:r>
-        <w:rPr>
-          <w:noProof/>
-        </w:rPr>
-        <w:t>5</w:t>
-      </w:r>
-      <w:r>
-        <w:rPr>
-          <w:noProof/>
-        </w:rPr>
-        <w:fldChar w:fldCharType="end"/>
-      </w:r>
-      <w:bookmarkEnd w:id="3"/>
+      <w:fldSimple w:instr=" SEQ Figure \* ARABIC ">
+        <w:r>
+          <w:rPr>
+            <w:noProof/>
+          </w:rPr>
+          <w:t>5</w:t>
+        </w:r>
+      </w:fldSimple>
+      <w:bookmarkEnd w:id="4"/>
       <w:r>
         <w:t>:</w:t>
       </w:r>
@@ -2242,32 +2185,19 @@
       <w:pPr>
         <w:pStyle w:val="Caption"/>
       </w:pPr>
-      <w:bookmarkStart w:id="4" w:name="_Ref90247216"/>
+      <w:bookmarkStart w:id="5" w:name="_Ref90247216"/>
       <w:r>
         <w:t xml:space="preserve">Figure </w:t>
       </w:r>
-      <w:r>
-        <w:fldChar w:fldCharType="begin"/>
-      </w:r>
-      <w:r>
-        <w:instrText xml:space="preserve"> SEQ Figure \* ARABIC </w:instrText>
-      </w:r>
-      <w:r>
-        <w:fldChar w:fldCharType="separate"/>
-      </w:r>
-      <w:r>
-        <w:rPr>
-          <w:noProof/>
-        </w:rPr>
-        <w:t>6</w:t>
-      </w:r>
-      <w:r>
-        <w:rPr>
-          <w:noProof/>
-        </w:rPr>
-        <w:fldChar w:fldCharType="end"/>
-      </w:r>
-      <w:bookmarkEnd w:id="4"/>
+      <w:fldSimple w:instr=" SEQ Figure \* ARABIC ">
+        <w:r>
+          <w:rPr>
+            <w:noProof/>
+          </w:rPr>
+          <w:t>6</w:t>
+        </w:r>
+      </w:fldSimple>
+      <w:bookmarkEnd w:id="5"/>
       <w:r>
         <w:t>:</w:t>
       </w:r>
@@ -2426,32 +2356,19 @@
       <w:pPr>
         <w:pStyle w:val="Caption"/>
       </w:pPr>
-      <w:bookmarkStart w:id="5" w:name="_Ref90247219"/>
+      <w:bookmarkStart w:id="6" w:name="_Ref90247219"/>
       <w:r>
         <w:t xml:space="preserve">Figure </w:t>
       </w:r>
-      <w:r>
-        <w:fldChar w:fldCharType="begin"/>
-      </w:r>
-      <w:r>
-        <w:instrText xml:space="preserve"> SEQ Figure \* ARABIC </w:instrText>
-      </w:r>
-      <w:r>
-        <w:fldChar w:fldCharType="separate"/>
-      </w:r>
-      <w:r>
-        <w:rPr>
-          <w:noProof/>
-        </w:rPr>
-        <w:t>7</w:t>
-      </w:r>
-      <w:r>
-        <w:rPr>
-          <w:noProof/>
-        </w:rPr>
-        <w:fldChar w:fldCharType="end"/>
-      </w:r>
-      <w:bookmarkEnd w:id="5"/>
+      <w:fldSimple w:instr=" SEQ Figure \* ARABIC ">
+        <w:r>
+          <w:rPr>
+            <w:noProof/>
+          </w:rPr>
+          <w:t>7</w:t>
+        </w:r>
+      </w:fldSimple>
+      <w:bookmarkEnd w:id="6"/>
       <w:r>
         <w:t>:</w:t>
       </w:r>
@@ -2551,32 +2468,19 @@
       <w:pPr>
         <w:pStyle w:val="Caption"/>
       </w:pPr>
-      <w:bookmarkStart w:id="6" w:name="_Ref90247417"/>
+      <w:bookmarkStart w:id="7" w:name="_Ref90247417"/>
       <w:r>
         <w:t xml:space="preserve">Figure </w:t>
       </w:r>
-      <w:r>
-        <w:fldChar w:fldCharType="begin"/>
-      </w:r>
-      <w:r>
-        <w:instrText xml:space="preserve"> SEQ Figure \* ARABIC </w:instrText>
-      </w:r>
-      <w:r>
-        <w:fldChar w:fldCharType="separate"/>
-      </w:r>
-      <w:r>
-        <w:rPr>
-          <w:noProof/>
-        </w:rPr>
-        <w:t>8</w:t>
-      </w:r>
-      <w:r>
-        <w:rPr>
-          <w:noProof/>
-        </w:rPr>
-        <w:fldChar w:fldCharType="end"/>
-      </w:r>
-      <w:bookmarkEnd w:id="6"/>
+      <w:fldSimple w:instr=" SEQ Figure \* ARABIC ">
+        <w:r>
+          <w:rPr>
+            <w:noProof/>
+          </w:rPr>
+          <w:t>8</w:t>
+        </w:r>
+      </w:fldSimple>
+      <w:bookmarkEnd w:id="7"/>
       <w:r>
         <w:t>:</w:t>
       </w:r>
@@ -2666,32 +2570,19 @@
       <w:pPr>
         <w:pStyle w:val="Caption"/>
       </w:pPr>
-      <w:bookmarkStart w:id="7" w:name="_Ref90247420"/>
+      <w:bookmarkStart w:id="8" w:name="_Ref90247420"/>
       <w:r>
         <w:t xml:space="preserve">Figure </w:t>
       </w:r>
-      <w:r>
-        <w:fldChar w:fldCharType="begin"/>
-      </w:r>
-      <w:r>
-        <w:instrText xml:space="preserve"> SEQ Figure \* ARABIC </w:instrText>
-      </w:r>
-      <w:r>
-        <w:fldChar w:fldCharType="separate"/>
-      </w:r>
-      <w:r>
-        <w:rPr>
-          <w:noProof/>
-        </w:rPr>
-        <w:t>9</w:t>
-      </w:r>
-      <w:r>
-        <w:rPr>
-          <w:noProof/>
-        </w:rPr>
-        <w:fldChar w:fldCharType="end"/>
-      </w:r>
-      <w:bookmarkEnd w:id="7"/>
+      <w:fldSimple w:instr=" SEQ Figure \* ARABIC ">
+        <w:r>
+          <w:rPr>
+            <w:noProof/>
+          </w:rPr>
+          <w:t>9</w:t>
+        </w:r>
+      </w:fldSimple>
+      <w:bookmarkEnd w:id="8"/>
       <w:r>
         <w:t>:</w:t>
       </w:r>
@@ -2790,27 +2681,14 @@
       <w:r>
         <w:t xml:space="preserve">Figure </w:t>
       </w:r>
-      <w:r>
-        <w:fldChar w:fldCharType="begin"/>
-      </w:r>
-      <w:r>
-        <w:instrText xml:space="preserve"> SEQ Figure \* ARABIC </w:instrText>
-      </w:r>
-      <w:r>
-        <w:fldChar w:fldCharType="separate"/>
-      </w:r>
-      <w:r>
-        <w:rPr>
-          <w:noProof/>
-        </w:rPr>
-        <w:t>10</w:t>
-      </w:r>
-      <w:r>
-        <w:rPr>
-          <w:noProof/>
-        </w:rPr>
-        <w:fldChar w:fldCharType="end"/>
-      </w:r>
+      <w:fldSimple w:instr=" SEQ Figure \* ARABIC ">
+        <w:r>
+          <w:rPr>
+            <w:noProof/>
+          </w:rPr>
+          <w:t>10</w:t>
+        </w:r>
+      </w:fldSimple>
       <w:r>
         <w:t>:</w:t>
       </w:r>
@@ -2975,32 +2853,19 @@
       <w:pPr>
         <w:pStyle w:val="Caption"/>
       </w:pPr>
-      <w:bookmarkStart w:id="8" w:name="_Ref90247667"/>
+      <w:bookmarkStart w:id="9" w:name="_Ref90247667"/>
       <w:r>
         <w:t xml:space="preserve">Figure </w:t>
       </w:r>
-      <w:r>
-        <w:fldChar w:fldCharType="begin"/>
-      </w:r>
-      <w:r>
-        <w:instrText xml:space="preserve"> SEQ Figure \* ARABIC </w:instrText>
-      </w:r>
-      <w:r>
-        <w:fldChar w:fldCharType="separate"/>
-      </w:r>
-      <w:r>
-        <w:rPr>
-          <w:noProof/>
-        </w:rPr>
-        <w:t>11</w:t>
-      </w:r>
-      <w:r>
-        <w:rPr>
-          <w:noProof/>
-        </w:rPr>
-        <w:fldChar w:fldCharType="end"/>
-      </w:r>
-      <w:bookmarkEnd w:id="8"/>
+      <w:fldSimple w:instr=" SEQ Figure \* ARABIC ">
+        <w:r>
+          <w:rPr>
+            <w:noProof/>
+          </w:rPr>
+          <w:t>11</w:t>
+        </w:r>
+      </w:fldSimple>
+      <w:bookmarkEnd w:id="9"/>
       <w:r>
         <w:t>:</w:t>
       </w:r>
@@ -3093,32 +2958,19 @@
       <w:pPr>
         <w:pStyle w:val="Caption"/>
       </w:pPr>
-      <w:bookmarkStart w:id="9" w:name="_Ref90247676"/>
+      <w:bookmarkStart w:id="10" w:name="_Ref90247676"/>
       <w:r>
         <w:t xml:space="preserve">Figure </w:t>
       </w:r>
-      <w:r>
-        <w:fldChar w:fldCharType="begin"/>
-      </w:r>
-      <w:r>
-        <w:instrText xml:space="preserve"> SEQ Figure \* ARABIC </w:instrText>
-      </w:r>
-      <w:r>
-        <w:fldChar w:fldCharType="separate"/>
-      </w:r>
-      <w:r>
-        <w:rPr>
-          <w:noProof/>
-        </w:rPr>
-        <w:t>12</w:t>
-      </w:r>
-      <w:r>
-        <w:rPr>
-          <w:noProof/>
-        </w:rPr>
-        <w:fldChar w:fldCharType="end"/>
-      </w:r>
-      <w:bookmarkEnd w:id="9"/>
+      <w:fldSimple w:instr=" SEQ Figure \* ARABIC ">
+        <w:r>
+          <w:rPr>
+            <w:noProof/>
+          </w:rPr>
+          <w:t>12</w:t>
+        </w:r>
+      </w:fldSimple>
+      <w:bookmarkEnd w:id="10"/>
       <w:r>
         <w:t>:</w:t>
       </w:r>
@@ -3960,32 +3812,19 @@
       <w:pPr>
         <w:pStyle w:val="Caption"/>
       </w:pPr>
-      <w:bookmarkStart w:id="10" w:name="_Ref90269987"/>
+      <w:bookmarkStart w:id="11" w:name="_Ref90269987"/>
       <w:r>
         <w:t xml:space="preserve">Figure </w:t>
       </w:r>
-      <w:r>
-        <w:fldChar w:fldCharType="begin"/>
-      </w:r>
-      <w:r>
-        <w:instrText xml:space="preserve"> SEQ Figure \* ARABIC </w:instrText>
-      </w:r>
-      <w:r>
-        <w:fldChar w:fldCharType="separate"/>
-      </w:r>
-      <w:r>
-        <w:rPr>
-          <w:noProof/>
-        </w:rPr>
-        <w:t>13</w:t>
-      </w:r>
-      <w:r>
-        <w:rPr>
-          <w:noProof/>
-        </w:rPr>
-        <w:fldChar w:fldCharType="end"/>
-      </w:r>
-      <w:bookmarkEnd w:id="10"/>
+      <w:fldSimple w:instr=" SEQ Figure \* ARABIC ">
+        <w:r>
+          <w:rPr>
+            <w:noProof/>
+          </w:rPr>
+          <w:t>13</w:t>
+        </w:r>
+      </w:fldSimple>
+      <w:bookmarkEnd w:id="11"/>
       <w:r>
         <w:t>: Example of a complex field code</w:t>
       </w:r>
@@ -4434,32 +4273,19 @@
       <w:pPr>
         <w:pStyle w:val="Caption"/>
       </w:pPr>
-      <w:bookmarkStart w:id="11" w:name="_Ref90269990"/>
+      <w:bookmarkStart w:id="12" w:name="_Ref90269990"/>
       <w:r>
         <w:t xml:space="preserve">Figure </w:t>
       </w:r>
-      <w:r>
-        <w:fldChar w:fldCharType="begin"/>
-      </w:r>
-      <w:r>
-        <w:instrText xml:space="preserve"> SEQ Figure \* ARABIC </w:instrText>
-      </w:r>
-      <w:r>
-        <w:fldChar w:fldCharType="separate"/>
-      </w:r>
-      <w:r>
-        <w:rPr>
-          <w:noProof/>
-        </w:rPr>
-        <w:t>14</w:t>
-      </w:r>
-      <w:r>
-        <w:rPr>
-          <w:noProof/>
-        </w:rPr>
-        <w:fldChar w:fldCharType="end"/>
-      </w:r>
-      <w:bookmarkEnd w:id="11"/>
+      <w:fldSimple w:instr=" SEQ Figure \* ARABIC ">
+        <w:r>
+          <w:rPr>
+            <w:noProof/>
+          </w:rPr>
+          <w:t>14</w:t>
+        </w:r>
+      </w:fldSimple>
+      <w:bookmarkEnd w:id="12"/>
       <w:r>
         <w:t xml:space="preserve">: Example of a complex field code for DATE </w:t>
       </w:r>
@@ -4801,32 +4627,19 @@
       <w:pPr>
         <w:pStyle w:val="Caption"/>
       </w:pPr>
-      <w:bookmarkStart w:id="12" w:name="_Ref90271321"/>
+      <w:bookmarkStart w:id="13" w:name="_Ref90271321"/>
       <w:r>
         <w:t xml:space="preserve">Figure </w:t>
       </w:r>
-      <w:r>
-        <w:fldChar w:fldCharType="begin"/>
-      </w:r>
-      <w:r>
-        <w:instrText xml:space="preserve"> SEQ Figure \* ARABIC </w:instrText>
-      </w:r>
-      <w:r>
-        <w:fldChar w:fldCharType="separate"/>
-      </w:r>
-      <w:r>
-        <w:rPr>
-          <w:noProof/>
-        </w:rPr>
-        <w:t>15</w:t>
-      </w:r>
-      <w:r>
-        <w:rPr>
-          <w:noProof/>
-        </w:rPr>
-        <w:fldChar w:fldCharType="end"/>
-      </w:r>
-      <w:bookmarkEnd w:id="12"/>
+      <w:fldSimple w:instr=" SEQ Figure \* ARABIC ">
+        <w:r>
+          <w:rPr>
+            <w:noProof/>
+          </w:rPr>
+          <w:t>15</w:t>
+        </w:r>
+      </w:fldSimple>
+      <w:bookmarkEnd w:id="13"/>
       <w:r>
         <w:t>:</w:t>
       </w:r>
@@ -5213,32 +5026,19 @@
       <w:pPr>
         <w:pStyle w:val="Caption"/>
       </w:pPr>
-      <w:bookmarkStart w:id="13" w:name="_Ref90272375"/>
+      <w:bookmarkStart w:id="14" w:name="_Ref90272375"/>
       <w:r>
         <w:t xml:space="preserve">Figure </w:t>
       </w:r>
-      <w:r>
-        <w:fldChar w:fldCharType="begin"/>
-      </w:r>
-      <w:r>
-        <w:instrText xml:space="preserve"> SEQ Figure \* ARABIC </w:instrText>
-      </w:r>
-      <w:r>
-        <w:fldChar w:fldCharType="separate"/>
-      </w:r>
-      <w:r>
-        <w:rPr>
-          <w:noProof/>
-        </w:rPr>
-        <w:t>16</w:t>
-      </w:r>
-      <w:r>
-        <w:rPr>
-          <w:noProof/>
-        </w:rPr>
-        <w:fldChar w:fldCharType="end"/>
-      </w:r>
-      <w:bookmarkEnd w:id="13"/>
+      <w:fldSimple w:instr=" SEQ Figure \* ARABIC ">
+        <w:r>
+          <w:rPr>
+            <w:noProof/>
+          </w:rPr>
+          <w:t>16</w:t>
+        </w:r>
+      </w:fldSimple>
+      <w:bookmarkEnd w:id="14"/>
       <w:r>
         <w:t>:</w:t>
       </w:r>
@@ -5490,32 +5290,19 @@
       <w:pPr>
         <w:pStyle w:val="Caption"/>
       </w:pPr>
-      <w:bookmarkStart w:id="14" w:name="_Ref90274236"/>
+      <w:bookmarkStart w:id="15" w:name="_Ref90274236"/>
       <w:r>
         <w:t xml:space="preserve">Figure </w:t>
       </w:r>
-      <w:r>
-        <w:fldChar w:fldCharType="begin"/>
-      </w:r>
-      <w:r>
-        <w:instrText xml:space="preserve"> SEQ Figure \* ARABIC </w:instrText>
-      </w:r>
-      <w:r>
-        <w:fldChar w:fldCharType="separate"/>
-      </w:r>
-      <w:r>
-        <w:rPr>
-          <w:noProof/>
-        </w:rPr>
-        <w:t>17</w:t>
-      </w:r>
-      <w:r>
-        <w:rPr>
-          <w:noProof/>
-        </w:rPr>
-        <w:fldChar w:fldCharType="end"/>
-      </w:r>
-      <w:bookmarkEnd w:id="14"/>
+      <w:fldSimple w:instr=" SEQ Figure \* ARABIC ">
+        <w:r>
+          <w:rPr>
+            <w:noProof/>
+          </w:rPr>
+          <w:t>17</w:t>
+        </w:r>
+      </w:fldSimple>
+      <w:bookmarkEnd w:id="15"/>
       <w:r>
         <w:t xml:space="preserve">: Cover after manual edit of the </w:t>
       </w:r>
@@ -5629,32 +5416,19 @@
       <w:pPr>
         <w:pStyle w:val="Caption"/>
       </w:pPr>
-      <w:bookmarkStart w:id="15" w:name="_Ref90274239"/>
+      <w:bookmarkStart w:id="16" w:name="_Ref90274239"/>
       <w:r>
         <w:t xml:space="preserve">Figure </w:t>
       </w:r>
-      <w:r>
-        <w:fldChar w:fldCharType="begin"/>
-      </w:r>
-      <w:r>
-        <w:instrText xml:space="preserve"> SEQ Figure \* ARABIC </w:instrText>
-      </w:r>
-      <w:r>
-        <w:fldChar w:fldCharType="separate"/>
-      </w:r>
-      <w:r>
-        <w:rPr>
-          <w:noProof/>
-        </w:rPr>
-        <w:t>18</w:t>
-      </w:r>
-      <w:r>
-        <w:rPr>
-          <w:noProof/>
-        </w:rPr>
-        <w:fldChar w:fldCharType="end"/>
-      </w:r>
-      <w:bookmarkEnd w:id="15"/>
+      <w:fldSimple w:instr=" SEQ Figure \* ARABIC ">
+        <w:r>
+          <w:rPr>
+            <w:noProof/>
+          </w:rPr>
+          <w:t>18</w:t>
+        </w:r>
+      </w:fldSimple>
+      <w:bookmarkEnd w:id="16"/>
       <w:r>
         <w:t xml:space="preserve">: </w:t>
       </w:r>
@@ -8424,33 +8198,20 @@
       <w:pPr>
         <w:pStyle w:val="Caption"/>
       </w:pPr>
-      <w:bookmarkStart w:id="16" w:name="_Ref90275761"/>
+      <w:bookmarkStart w:id="17" w:name="_Ref90275761"/>
       <w:r>
         <w:lastRenderedPageBreak/>
         <w:t xml:space="preserve">Figure </w:t>
       </w:r>
-      <w:r>
-        <w:fldChar w:fldCharType="begin"/>
-      </w:r>
-      <w:r>
-        <w:instrText xml:space="preserve"> SEQ Figure \* ARABIC </w:instrText>
-      </w:r>
-      <w:r>
-        <w:fldChar w:fldCharType="separate"/>
-      </w:r>
-      <w:r>
-        <w:rPr>
-          <w:noProof/>
-        </w:rPr>
-        <w:t>19</w:t>
-      </w:r>
-      <w:r>
-        <w:rPr>
-          <w:noProof/>
-        </w:rPr>
-        <w:fldChar w:fldCharType="end"/>
-      </w:r>
-      <w:bookmarkEnd w:id="16"/>
+      <w:fldSimple w:instr=" SEQ Figure \* ARABIC ">
+        <w:r>
+          <w:rPr>
+            <w:noProof/>
+          </w:rPr>
+          <w:t>19</w:t>
+        </w:r>
+      </w:fldSimple>
+      <w:bookmarkEnd w:id="17"/>
       <w:r>
         <w:t>: Example of a complex field code</w:t>
       </w:r>
@@ -8603,32 +8364,19 @@
           <w:tab w:val="left" w:pos="5476"/>
         </w:tabs>
       </w:pPr>
-      <w:bookmarkStart w:id="17" w:name="_Ref90276810"/>
+      <w:bookmarkStart w:id="18" w:name="_Ref90276810"/>
       <w:r>
         <w:t xml:space="preserve">Figure </w:t>
       </w:r>
-      <w:r>
-        <w:fldChar w:fldCharType="begin"/>
-      </w:r>
-      <w:r>
-        <w:instrText xml:space="preserve"> SEQ Figure \* ARABIC </w:instrText>
-      </w:r>
-      <w:r>
-        <w:fldChar w:fldCharType="separate"/>
-      </w:r>
-      <w:r>
-        <w:rPr>
-          <w:noProof/>
-        </w:rPr>
-        <w:t>20</w:t>
-      </w:r>
-      <w:r>
-        <w:rPr>
-          <w:noProof/>
-        </w:rPr>
-        <w:fldChar w:fldCharType="end"/>
-      </w:r>
-      <w:bookmarkEnd w:id="17"/>
+      <w:fldSimple w:instr=" SEQ Figure \* ARABIC ">
+        <w:r>
+          <w:rPr>
+            <w:noProof/>
+          </w:rPr>
+          <w:t>20</w:t>
+        </w:r>
+      </w:fldSimple>
+      <w:bookmarkEnd w:id="18"/>
       <w:r>
         <w:t>:</w:t>
       </w:r>
@@ -8732,32 +8480,19 @@
       <w:pPr>
         <w:pStyle w:val="Caption"/>
       </w:pPr>
-      <w:bookmarkStart w:id="18" w:name="_Ref90277186"/>
+      <w:bookmarkStart w:id="19" w:name="_Ref90277186"/>
       <w:r>
         <w:t xml:space="preserve">Figure </w:t>
       </w:r>
-      <w:r>
-        <w:fldChar w:fldCharType="begin"/>
-      </w:r>
-      <w:r>
-        <w:instrText xml:space="preserve"> SEQ Figure \* ARABIC </w:instrText>
-      </w:r>
-      <w:r>
-        <w:fldChar w:fldCharType="separate"/>
-      </w:r>
-      <w:r>
-        <w:rPr>
-          <w:noProof/>
-        </w:rPr>
-        <w:t>21</w:t>
-      </w:r>
-      <w:r>
-        <w:rPr>
-          <w:noProof/>
-        </w:rPr>
-        <w:fldChar w:fldCharType="end"/>
-      </w:r>
-      <w:bookmarkEnd w:id="18"/>
+      <w:fldSimple w:instr=" SEQ Figure \* ARABIC ">
+        <w:r>
+          <w:rPr>
+            <w:noProof/>
+          </w:rPr>
+          <w:t>21</w:t>
+        </w:r>
+      </w:fldSimple>
+      <w:bookmarkEnd w:id="19"/>
       <w:r>
         <w:t>:</w:t>
       </w:r>
@@ -8841,27 +8576,14 @@
       <w:r>
         <w:t xml:space="preserve">Figure </w:t>
       </w:r>
-      <w:r>
-        <w:fldChar w:fldCharType="begin"/>
-      </w:r>
-      <w:r>
-        <w:instrText xml:space="preserve"> SEQ Figure \* ARABIC </w:instrText>
-      </w:r>
-      <w:r>
-        <w:fldChar w:fldCharType="separate"/>
-      </w:r>
-      <w:r>
-        <w:rPr>
-          <w:noProof/>
-        </w:rPr>
-        <w:t>22</w:t>
-      </w:r>
-      <w:r>
-        <w:rPr>
-          <w:noProof/>
-        </w:rPr>
-        <w:fldChar w:fldCharType="end"/>
-      </w:r>
+      <w:fldSimple w:instr=" SEQ Figure \* ARABIC ">
+        <w:r>
+          <w:rPr>
+            <w:noProof/>
+          </w:rPr>
+          <w:t>22</w:t>
+        </w:r>
+      </w:fldSimple>
       <w:r>
         <w:t>:</w:t>
       </w:r>
@@ -8947,27 +8669,14 @@
       <w:r>
         <w:t xml:space="preserve">Figure </w:t>
       </w:r>
-      <w:r>
-        <w:fldChar w:fldCharType="begin"/>
-      </w:r>
-      <w:r>
-        <w:instrText xml:space="preserve"> SEQ Figure \* ARABIC </w:instrText>
-      </w:r>
-      <w:r>
-        <w:fldChar w:fldCharType="separate"/>
-      </w:r>
-      <w:r>
-        <w:rPr>
-          <w:noProof/>
-        </w:rPr>
-        <w:t>23</w:t>
-      </w:r>
-      <w:r>
-        <w:rPr>
-          <w:noProof/>
-        </w:rPr>
-        <w:fldChar w:fldCharType="end"/>
-      </w:r>
+      <w:fldSimple w:instr=" SEQ Figure \* ARABIC ">
+        <w:r>
+          <w:rPr>
+            <w:noProof/>
+          </w:rPr>
+          <w:t>23</w:t>
+        </w:r>
+      </w:fldSimple>
       <w:r>
         <w:t>:</w:t>
       </w:r>
@@ -9058,32 +8767,19 @@
       <w:pPr>
         <w:pStyle w:val="Caption"/>
       </w:pPr>
-      <w:bookmarkStart w:id="19" w:name="_Ref90277530"/>
+      <w:bookmarkStart w:id="20" w:name="_Ref90277530"/>
       <w:r>
         <w:t xml:space="preserve">Figure </w:t>
       </w:r>
-      <w:r>
-        <w:fldChar w:fldCharType="begin"/>
-      </w:r>
-      <w:r>
-        <w:instrText xml:space="preserve"> SEQ Figure \* ARABIC </w:instrText>
-      </w:r>
-      <w:r>
-        <w:fldChar w:fldCharType="separate"/>
-      </w:r>
-      <w:r>
-        <w:rPr>
-          <w:noProof/>
-        </w:rPr>
-        <w:t>24</w:t>
-      </w:r>
-      <w:r>
-        <w:rPr>
-          <w:noProof/>
-        </w:rPr>
-        <w:fldChar w:fldCharType="end"/>
-      </w:r>
-      <w:bookmarkEnd w:id="19"/>
+      <w:fldSimple w:instr=" SEQ Figure \* ARABIC ">
+        <w:r>
+          <w:rPr>
+            <w:noProof/>
+          </w:rPr>
+          <w:t>24</w:t>
+        </w:r>
+      </w:fldSimple>
+      <w:bookmarkEnd w:id="20"/>
       <w:r>
         <w:t>:</w:t>
       </w:r>
@@ -9264,32 +8960,19 @@
       <w:pPr>
         <w:pStyle w:val="Caption"/>
       </w:pPr>
-      <w:bookmarkStart w:id="20" w:name="_Ref90277421"/>
+      <w:bookmarkStart w:id="21" w:name="_Ref90277421"/>
       <w:r>
         <w:t xml:space="preserve">Figure </w:t>
       </w:r>
-      <w:r>
-        <w:fldChar w:fldCharType="begin"/>
-      </w:r>
-      <w:r>
-        <w:instrText xml:space="preserve"> SEQ Figure \* ARABIC </w:instrText>
-      </w:r>
-      <w:r>
-        <w:fldChar w:fldCharType="separate"/>
-      </w:r>
-      <w:r>
-        <w:rPr>
-          <w:noProof/>
-        </w:rPr>
-        <w:t>25</w:t>
-      </w:r>
-      <w:r>
-        <w:rPr>
-          <w:noProof/>
-        </w:rPr>
-        <w:fldChar w:fldCharType="end"/>
-      </w:r>
-      <w:bookmarkEnd w:id="20"/>
+      <w:fldSimple w:instr=" SEQ Figure \* ARABIC ">
+        <w:r>
+          <w:rPr>
+            <w:noProof/>
+          </w:rPr>
+          <w:t>25</w:t>
+        </w:r>
+      </w:fldSimple>
+      <w:bookmarkEnd w:id="21"/>
       <w:r>
         <w:t>:</w:t>
       </w:r>
@@ -9389,32 +9072,19 @@
       <w:pPr>
         <w:pStyle w:val="Caption"/>
       </w:pPr>
-      <w:bookmarkStart w:id="21" w:name="_Ref90277423"/>
+      <w:bookmarkStart w:id="22" w:name="_Ref90277423"/>
       <w:r>
         <w:t xml:space="preserve">Figure </w:t>
       </w:r>
-      <w:r>
-        <w:fldChar w:fldCharType="begin"/>
-      </w:r>
-      <w:r>
-        <w:instrText xml:space="preserve"> SEQ Figure \* ARABIC </w:instrText>
-      </w:r>
-      <w:r>
-        <w:fldChar w:fldCharType="separate"/>
-      </w:r>
-      <w:r>
-        <w:rPr>
-          <w:noProof/>
-        </w:rPr>
-        <w:t>26</w:t>
-      </w:r>
-      <w:r>
-        <w:rPr>
-          <w:noProof/>
-        </w:rPr>
-        <w:fldChar w:fldCharType="end"/>
-      </w:r>
-      <w:bookmarkEnd w:id="21"/>
+      <w:fldSimple w:instr=" SEQ Figure \* ARABIC ">
+        <w:r>
+          <w:rPr>
+            <w:noProof/>
+          </w:rPr>
+          <w:t>26</w:t>
+        </w:r>
+      </w:fldSimple>
+      <w:bookmarkEnd w:id="22"/>
       <w:r>
         <w:t>:</w:t>
       </w:r>
@@ -9482,8 +9152,6 @@
       <w:r>
         <w:t>does</w:t>
       </w:r>
-      <w:bookmarkStart w:id="22" w:name="_GoBack"/>
-      <w:bookmarkEnd w:id="22"/>
       <w:r>
         <w:t xml:space="preserve"> not even need to fake or do printing!</w:t>
       </w:r>
@@ -9596,11 +9264,14 @@
       </w:tabs>
     </w:pPr>
     <w:r>
-      <w:t>Modifying DOCX custom document properties</w:t>
+      <w:t>Modifying DOCX custo</w:t>
+    </w:r>
+    <w:r>
+      <w:t>m document properties</w:t>
     </w:r>
     <w:r>
       <w:tab/>
-      <w:t>2021-12-13</w:t>
+      <w:t>2021-12-16</w:t>
     </w:r>
     <w:r>
       <w:ptab w:relativeTo="margin" w:alignment="right" w:leader="none"/>
@@ -9618,7 +9289,7 @@
       <w:rPr>
         <w:noProof/>
       </w:rPr>
-      <w:t>13</w:t>
+      <w:t>1</w:t>
     </w:r>
     <w:r>
       <w:rPr>
@@ -13321,7 +12992,7 @@
   <a:extraClrSchemeLst/>
   <a:extLst>
     <a:ext uri="{05A4C25C-085E-4340-85A3-A5531E510DB2}">
-      <thm15:themeFamily xmlns:thm15="http://schemas.microsoft.com/office/thememl/2012/main" xmlns="" name="Office Theme" id="{62F939B6-93AF-4DB8-9C6B-D6C7DFDC589F}" vid="{4A3C46E8-61CC-4603-A589-7422A47A8E4A}"/>
+      <thm15:themeFamily xmlns="" xmlns:thm15="http://schemas.microsoft.com/office/thememl/2012/main" name="Office Theme" id="{62F939B6-93AF-4DB8-9C6B-D6C7DFDC589F}" vid="{4A3C46E8-61CC-4603-A589-7422A47A8E4A}"/>
     </a:ext>
   </a:extLst>
 </a:theme>
@@ -13332,7 +13003,7 @@
 </file>
 
 <file path=customXml/itemProps1.xml><?xml version="1.0" encoding="utf-8"?>
-<ds:datastoreItem xmlns:ds="http://schemas.openxmlformats.org/officeDocument/2006/customXml" ds:itemID="{70F2226B-3E9A-412E-A0C1-D67599F6FC23}">
+<ds:datastoreItem xmlns:ds="http://schemas.openxmlformats.org/officeDocument/2006/customXml" ds:itemID="{811D1221-8A34-47C7-8A12-6069270D8B44}">
   <ds:schemaRefs>
     <ds:schemaRef ds:uri="http://schemas.openxmlformats.org/officeDocument/2006/bibliography"/>
   </ds:schemaRefs>

</xml_diff>

<commit_message>
Updated the Modifying_DOCX_properties.docx documentation. Made some more additions to create_customized_JSON_file.py.
</commit_message>
<xml_diff>
--- a/Modifying_DOCX_properties.docx
+++ b/Modifying_DOCX_properties.docx
@@ -48,8 +48,6 @@
       <w:r>
         <w:t>n</w:t>
       </w:r>
-      <w:bookmarkStart w:id="0" w:name="_GoBack"/>
-      <w:bookmarkEnd w:id="0"/>
       <w:r>
         <w:t xml:space="preserve">. For example, if one knows the name of the student or students who will be the authors this information could be “injected” into the custom </w:t>
       </w:r>
@@ -189,19 +187,32 @@
       <w:pPr>
         <w:pStyle w:val="Caption"/>
       </w:pPr>
-      <w:bookmarkStart w:id="1" w:name="_Ref89971493"/>
+      <w:bookmarkStart w:id="0" w:name="_Ref89971493"/>
       <w:r>
         <w:t xml:space="preserve">Figure </w:t>
       </w:r>
-      <w:fldSimple w:instr=" SEQ Figure \* ARABIC ">
-        <w:r>
-          <w:rPr>
-            <w:noProof/>
-          </w:rPr>
-          <w:t>1</w:t>
-        </w:r>
-      </w:fldSimple>
-      <w:bookmarkEnd w:id="1"/>
+      <w:r>
+        <w:fldChar w:fldCharType="begin"/>
+      </w:r>
+      <w:r>
+        <w:instrText xml:space="preserve"> SEQ Figure \* ARABIC </w:instrText>
+      </w:r>
+      <w:r>
+        <w:fldChar w:fldCharType="separate"/>
+      </w:r>
+      <w:r>
+        <w:rPr>
+          <w:noProof/>
+        </w:rPr>
+        <w:t>1</w:t>
+      </w:r>
+      <w:r>
+        <w:rPr>
+          <w:noProof/>
+        </w:rPr>
+        <w:fldChar w:fldCharType="end"/>
+      </w:r>
+      <w:bookmarkEnd w:id="0"/>
       <w:r>
         <w:t>:</w:t>
       </w:r>
@@ -1278,19 +1289,32 @@
       <w:pPr>
         <w:pStyle w:val="Caption"/>
       </w:pPr>
-      <w:bookmarkStart w:id="2" w:name="_Ref88493445"/>
+      <w:bookmarkStart w:id="1" w:name="_Ref88493445"/>
       <w:r>
         <w:t xml:space="preserve">Figure </w:t>
       </w:r>
-      <w:fldSimple w:instr=" SEQ Figure \* ARABIC ">
-        <w:r>
-          <w:rPr>
-            <w:noProof/>
-          </w:rPr>
-          <w:t>2</w:t>
-        </w:r>
-      </w:fldSimple>
-      <w:bookmarkEnd w:id="2"/>
+      <w:r>
+        <w:fldChar w:fldCharType="begin"/>
+      </w:r>
+      <w:r>
+        <w:instrText xml:space="preserve"> SEQ Figure \* ARABIC </w:instrText>
+      </w:r>
+      <w:r>
+        <w:fldChar w:fldCharType="separate"/>
+      </w:r>
+      <w:r>
+        <w:rPr>
+          <w:noProof/>
+        </w:rPr>
+        <w:t>2</w:t>
+      </w:r>
+      <w:r>
+        <w:rPr>
+          <w:noProof/>
+        </w:rPr>
+        <w:fldChar w:fldCharType="end"/>
+      </w:r>
+      <w:bookmarkEnd w:id="1"/>
       <w:r>
         <w:t>:</w:t>
       </w:r>
@@ -1498,14 +1522,27 @@
       <w:r>
         <w:t xml:space="preserve">Figure </w:t>
       </w:r>
-      <w:fldSimple w:instr=" SEQ Figure \* ARABIC ">
-        <w:r>
-          <w:rPr>
-            <w:noProof/>
-          </w:rPr>
-          <w:t>3</w:t>
-        </w:r>
-      </w:fldSimple>
+      <w:r>
+        <w:fldChar w:fldCharType="begin"/>
+      </w:r>
+      <w:r>
+        <w:instrText xml:space="preserve"> SEQ Figure \* ARABIC </w:instrText>
+      </w:r>
+      <w:r>
+        <w:fldChar w:fldCharType="separate"/>
+      </w:r>
+      <w:r>
+        <w:rPr>
+          <w:noProof/>
+        </w:rPr>
+        <w:t>3</w:t>
+      </w:r>
+      <w:r>
+        <w:rPr>
+          <w:noProof/>
+        </w:rPr>
+        <w:fldChar w:fldCharType="end"/>
+      </w:r>
       <w:r>
         <w:t>:</w:t>
       </w:r>
@@ -1635,19 +1672,32 @@
       <w:pPr>
         <w:pStyle w:val="Caption"/>
       </w:pPr>
-      <w:bookmarkStart w:id="3" w:name="_Ref88493283"/>
+      <w:bookmarkStart w:id="2" w:name="_Ref88493283"/>
       <w:r>
         <w:t xml:space="preserve">Figure </w:t>
       </w:r>
-      <w:fldSimple w:instr=" SEQ Figure \* ARABIC ">
-        <w:r>
-          <w:rPr>
-            <w:noProof/>
-          </w:rPr>
-          <w:t>4</w:t>
-        </w:r>
-      </w:fldSimple>
-      <w:bookmarkEnd w:id="3"/>
+      <w:r>
+        <w:fldChar w:fldCharType="begin"/>
+      </w:r>
+      <w:r>
+        <w:instrText xml:space="preserve"> SEQ Figure \* ARABIC </w:instrText>
+      </w:r>
+      <w:r>
+        <w:fldChar w:fldCharType="separate"/>
+      </w:r>
+      <w:r>
+        <w:rPr>
+          <w:noProof/>
+        </w:rPr>
+        <w:t>4</w:t>
+      </w:r>
+      <w:r>
+        <w:rPr>
+          <w:noProof/>
+        </w:rPr>
+        <w:fldChar w:fldCharType="end"/>
+      </w:r>
+      <w:bookmarkEnd w:id="2"/>
       <w:r>
         <w:t>:</w:t>
       </w:r>
@@ -2060,19 +2110,32 @@
       <w:pPr>
         <w:pStyle w:val="Caption"/>
       </w:pPr>
-      <w:bookmarkStart w:id="4" w:name="_Ref90246665"/>
+      <w:bookmarkStart w:id="3" w:name="_Ref90246665"/>
       <w:r>
         <w:t xml:space="preserve">Figure </w:t>
       </w:r>
-      <w:fldSimple w:instr=" SEQ Figure \* ARABIC ">
-        <w:r>
-          <w:rPr>
-            <w:noProof/>
-          </w:rPr>
-          <w:t>5</w:t>
-        </w:r>
-      </w:fldSimple>
-      <w:bookmarkEnd w:id="4"/>
+      <w:r>
+        <w:fldChar w:fldCharType="begin"/>
+      </w:r>
+      <w:r>
+        <w:instrText xml:space="preserve"> SEQ Figure \* ARABIC </w:instrText>
+      </w:r>
+      <w:r>
+        <w:fldChar w:fldCharType="separate"/>
+      </w:r>
+      <w:r>
+        <w:rPr>
+          <w:noProof/>
+        </w:rPr>
+        <w:t>5</w:t>
+      </w:r>
+      <w:r>
+        <w:rPr>
+          <w:noProof/>
+        </w:rPr>
+        <w:fldChar w:fldCharType="end"/>
+      </w:r>
+      <w:bookmarkEnd w:id="3"/>
       <w:r>
         <w:t>:</w:t>
       </w:r>
@@ -2185,19 +2248,32 @@
       <w:pPr>
         <w:pStyle w:val="Caption"/>
       </w:pPr>
-      <w:bookmarkStart w:id="5" w:name="_Ref90247216"/>
+      <w:bookmarkStart w:id="4" w:name="_Ref90247216"/>
       <w:r>
         <w:t xml:space="preserve">Figure </w:t>
       </w:r>
-      <w:fldSimple w:instr=" SEQ Figure \* ARABIC ">
-        <w:r>
-          <w:rPr>
-            <w:noProof/>
-          </w:rPr>
-          <w:t>6</w:t>
-        </w:r>
-      </w:fldSimple>
-      <w:bookmarkEnd w:id="5"/>
+      <w:r>
+        <w:fldChar w:fldCharType="begin"/>
+      </w:r>
+      <w:r>
+        <w:instrText xml:space="preserve"> SEQ Figure \* ARABIC </w:instrText>
+      </w:r>
+      <w:r>
+        <w:fldChar w:fldCharType="separate"/>
+      </w:r>
+      <w:r>
+        <w:rPr>
+          <w:noProof/>
+        </w:rPr>
+        <w:t>6</w:t>
+      </w:r>
+      <w:r>
+        <w:rPr>
+          <w:noProof/>
+        </w:rPr>
+        <w:fldChar w:fldCharType="end"/>
+      </w:r>
+      <w:bookmarkEnd w:id="4"/>
       <w:r>
         <w:t>:</w:t>
       </w:r>
@@ -2207,14 +2283,27 @@
       <w:r>
         <w:t xml:space="preserve">Macro to update all of the fields in a document (from </w:t>
       </w:r>
-      <w:hyperlink r:id="rId10" w:history="1">
-        <w:r>
-          <w:rPr>
-            <w:rStyle w:val="Hyperlink"/>
-          </w:rPr>
-          <w:t>https://wordribbon.tips.net/T013475_Updating_Fields_Automatically.html</w:t>
-        </w:r>
-      </w:hyperlink>
+      <w:r>
+        <w:fldChar w:fldCharType="begin"/>
+      </w:r>
+      <w:r>
+        <w:instrText xml:space="preserve"> HYPERLINK "https://wordribbon.tips.net/T013475_Updating_Fields_Automatically.html" </w:instrText>
+      </w:r>
+      <w:r>
+        <w:fldChar w:fldCharType="separate"/>
+      </w:r>
+      <w:r>
+        <w:rPr>
+          <w:rStyle w:val="Hyperlink"/>
+        </w:rPr>
+        <w:t>https://wordribbon.tips.net/T013475_Updating_Fields_Automatically.html</w:t>
+      </w:r>
+      <w:r>
+        <w:rPr>
+          <w:rStyle w:val="Hyperlink"/>
+        </w:rPr>
+        <w:fldChar w:fldCharType="end"/>
+      </w:r>
       <w:r>
         <w:t xml:space="preserve">) </w:t>
       </w:r>
@@ -2356,19 +2445,32 @@
       <w:pPr>
         <w:pStyle w:val="Caption"/>
       </w:pPr>
-      <w:bookmarkStart w:id="6" w:name="_Ref90247219"/>
+      <w:bookmarkStart w:id="5" w:name="_Ref90247219"/>
       <w:r>
         <w:t xml:space="preserve">Figure </w:t>
       </w:r>
-      <w:fldSimple w:instr=" SEQ Figure \* ARABIC ">
-        <w:r>
-          <w:rPr>
-            <w:noProof/>
-          </w:rPr>
-          <w:t>7</w:t>
-        </w:r>
-      </w:fldSimple>
-      <w:bookmarkEnd w:id="6"/>
+      <w:r>
+        <w:fldChar w:fldCharType="begin"/>
+      </w:r>
+      <w:r>
+        <w:instrText xml:space="preserve"> SEQ Figure \* ARABIC </w:instrText>
+      </w:r>
+      <w:r>
+        <w:fldChar w:fldCharType="separate"/>
+      </w:r>
+      <w:r>
+        <w:rPr>
+          <w:noProof/>
+        </w:rPr>
+        <w:t>7</w:t>
+      </w:r>
+      <w:r>
+        <w:rPr>
+          <w:noProof/>
+        </w:rPr>
+        <w:fldChar w:fldCharType="end"/>
+      </w:r>
+      <w:bookmarkEnd w:id="5"/>
       <w:r>
         <w:t>:</w:t>
       </w:r>
@@ -2378,14 +2480,27 @@
       <w:r>
         <w:t xml:space="preserve">An alternative macro document (from </w:t>
       </w:r>
-      <w:hyperlink r:id="rId11" w:history="1">
-        <w:r>
-          <w:rPr>
-            <w:rStyle w:val="Hyperlink"/>
-          </w:rPr>
-          <w:t>https://answers.microsoft.com/en-us/msoffice/forum/all/updating-all-fields-in-a-word-document/4462e35a-6284-4804-bd38-0514c852b616</w:t>
-        </w:r>
-      </w:hyperlink>
+      <w:r>
+        <w:fldChar w:fldCharType="begin"/>
+      </w:r>
+      <w:r>
+        <w:instrText xml:space="preserve"> HYPERLINK "https://answers.microsoft.com/en-us/msoffice/forum/all/updating-all-fields-in-a-word-document/4462e35a-6284-4804-bd38-0514c852b616" </w:instrText>
+      </w:r>
+      <w:r>
+        <w:fldChar w:fldCharType="separate"/>
+      </w:r>
+      <w:r>
+        <w:rPr>
+          <w:rStyle w:val="Hyperlink"/>
+        </w:rPr>
+        <w:t>https://answers.microsoft.com/en-us/msoffice/forum/all/updating-all-fields-in-a-word-document/4462e35a-6284-4804-bd38-0514c852b616</w:t>
+      </w:r>
+      <w:r>
+        <w:rPr>
+          <w:rStyle w:val="Hyperlink"/>
+        </w:rPr>
+        <w:fldChar w:fldCharType="end"/>
+      </w:r>
       <w:r>
         <w:t>)</w:t>
       </w:r>
@@ -2434,7 +2549,7 @@
                           <pic:cNvPicPr/>
                         </pic:nvPicPr>
                         <pic:blipFill>
-                          <a:blip r:embed="rId12">
+                          <a:blip r:embed="rId10">
                             <a:extLst>
                               <a:ext uri="{28A0092B-C50C-407E-A947-70E740481C1C}">
                                 <a14:useLocalDpi xmlns:a14="http://schemas.microsoft.com/office/drawing/2010/main" val="0"/>
@@ -2468,19 +2583,32 @@
       <w:pPr>
         <w:pStyle w:val="Caption"/>
       </w:pPr>
-      <w:bookmarkStart w:id="7" w:name="_Ref90247417"/>
+      <w:bookmarkStart w:id="6" w:name="_Ref90247417"/>
       <w:r>
         <w:t xml:space="preserve">Figure </w:t>
       </w:r>
-      <w:fldSimple w:instr=" SEQ Figure \* ARABIC ">
-        <w:r>
-          <w:rPr>
-            <w:noProof/>
-          </w:rPr>
-          <w:t>8</w:t>
-        </w:r>
-      </w:fldSimple>
-      <w:bookmarkEnd w:id="7"/>
+      <w:r>
+        <w:fldChar w:fldCharType="begin"/>
+      </w:r>
+      <w:r>
+        <w:instrText xml:space="preserve"> SEQ Figure \* ARABIC </w:instrText>
+      </w:r>
+      <w:r>
+        <w:fldChar w:fldCharType="separate"/>
+      </w:r>
+      <w:r>
+        <w:rPr>
+          <w:noProof/>
+        </w:rPr>
+        <w:t>8</w:t>
+      </w:r>
+      <w:r>
+        <w:rPr>
+          <w:noProof/>
+        </w:rPr>
+        <w:fldChar w:fldCharType="end"/>
+      </w:r>
+      <w:bookmarkEnd w:id="6"/>
       <w:r>
         <w:t>:</w:t>
       </w:r>
@@ -2536,7 +2664,7 @@
                           <pic:cNvPicPr/>
                         </pic:nvPicPr>
                         <pic:blipFill>
-                          <a:blip r:embed="rId13">
+                          <a:blip r:embed="rId11">
                             <a:extLst>
                               <a:ext uri="{28A0092B-C50C-407E-A947-70E740481C1C}">
                                 <a14:useLocalDpi xmlns:a14="http://schemas.microsoft.com/office/drawing/2010/main" val="0"/>
@@ -2570,19 +2698,32 @@
       <w:pPr>
         <w:pStyle w:val="Caption"/>
       </w:pPr>
-      <w:bookmarkStart w:id="8" w:name="_Ref90247420"/>
+      <w:bookmarkStart w:id="7" w:name="_Ref90247420"/>
       <w:r>
         <w:t xml:space="preserve">Figure </w:t>
       </w:r>
-      <w:fldSimple w:instr=" SEQ Figure \* ARABIC ">
-        <w:r>
-          <w:rPr>
-            <w:noProof/>
-          </w:rPr>
-          <w:t>9</w:t>
-        </w:r>
-      </w:fldSimple>
-      <w:bookmarkEnd w:id="8"/>
+      <w:r>
+        <w:fldChar w:fldCharType="begin"/>
+      </w:r>
+      <w:r>
+        <w:instrText xml:space="preserve"> SEQ Figure \* ARABIC </w:instrText>
+      </w:r>
+      <w:r>
+        <w:fldChar w:fldCharType="separate"/>
+      </w:r>
+      <w:r>
+        <w:rPr>
+          <w:noProof/>
+        </w:rPr>
+        <w:t>9</w:t>
+      </w:r>
+      <w:r>
+        <w:rPr>
+          <w:noProof/>
+        </w:rPr>
+        <w:fldChar w:fldCharType="end"/>
+      </w:r>
+      <w:bookmarkEnd w:id="7"/>
       <w:r>
         <w:t>:</w:t>
       </w:r>
@@ -2637,7 +2778,7 @@
                           <pic:cNvPicPr/>
                         </pic:nvPicPr>
                         <pic:blipFill rotWithShape="1">
-                          <a:blip r:embed="rId14" cstate="print">
+                          <a:blip r:embed="rId12" cstate="print">
                             <a:extLst>
                               <a:ext uri="{28A0092B-C50C-407E-A947-70E740481C1C}">
                                 <a14:useLocalDpi xmlns:a14="http://schemas.microsoft.com/office/drawing/2010/main" val="0"/>
@@ -2681,14 +2822,27 @@
       <w:r>
         <w:t xml:space="preserve">Figure </w:t>
       </w:r>
-      <w:fldSimple w:instr=" SEQ Figure \* ARABIC ">
-        <w:r>
-          <w:rPr>
-            <w:noProof/>
-          </w:rPr>
-          <w:t>10</w:t>
-        </w:r>
-      </w:fldSimple>
+      <w:r>
+        <w:fldChar w:fldCharType="begin"/>
+      </w:r>
+      <w:r>
+        <w:instrText xml:space="preserve"> SEQ Figure \* ARABIC </w:instrText>
+      </w:r>
+      <w:r>
+        <w:fldChar w:fldCharType="separate"/>
+      </w:r>
+      <w:r>
+        <w:rPr>
+          <w:noProof/>
+        </w:rPr>
+        <w:t>10</w:t>
+      </w:r>
+      <w:r>
+        <w:rPr>
+          <w:noProof/>
+        </w:rPr>
+        <w:fldChar w:fldCharType="end"/>
+      </w:r>
       <w:r>
         <w:t>:</w:t>
       </w:r>
@@ -2812,7 +2966,7 @@
                           <pic:cNvPicPr/>
                         </pic:nvPicPr>
                         <pic:blipFill rotWithShape="1">
-                          <a:blip r:embed="rId15">
+                          <a:blip r:embed="rId13">
                             <a:extLst>
                               <a:ext uri="{28A0092B-C50C-407E-A947-70E740481C1C}">
                                 <a14:useLocalDpi xmlns:a14="http://schemas.microsoft.com/office/drawing/2010/main" val="0"/>
@@ -2853,19 +3007,32 @@
       <w:pPr>
         <w:pStyle w:val="Caption"/>
       </w:pPr>
-      <w:bookmarkStart w:id="9" w:name="_Ref90247667"/>
+      <w:bookmarkStart w:id="8" w:name="_Ref90247667"/>
       <w:r>
         <w:t xml:space="preserve">Figure </w:t>
       </w:r>
-      <w:fldSimple w:instr=" SEQ Figure \* ARABIC ">
-        <w:r>
-          <w:rPr>
-            <w:noProof/>
-          </w:rPr>
-          <w:t>11</w:t>
-        </w:r>
-      </w:fldSimple>
-      <w:bookmarkEnd w:id="9"/>
+      <w:r>
+        <w:fldChar w:fldCharType="begin"/>
+      </w:r>
+      <w:r>
+        <w:instrText xml:space="preserve"> SEQ Figure \* ARABIC </w:instrText>
+      </w:r>
+      <w:r>
+        <w:fldChar w:fldCharType="separate"/>
+      </w:r>
+      <w:r>
+        <w:rPr>
+          <w:noProof/>
+        </w:rPr>
+        <w:t>11</w:t>
+      </w:r>
+      <w:r>
+        <w:rPr>
+          <w:noProof/>
+        </w:rPr>
+        <w:fldChar w:fldCharType="end"/>
+      </w:r>
+      <w:bookmarkEnd w:id="8"/>
       <w:r>
         <w:t>:</w:t>
       </w:r>
@@ -2917,7 +3084,7 @@
                           <pic:cNvPicPr/>
                         </pic:nvPicPr>
                         <pic:blipFill rotWithShape="1">
-                          <a:blip r:embed="rId16">
+                          <a:blip r:embed="rId14">
                             <a:extLst>
                               <a:ext uri="{28A0092B-C50C-407E-A947-70E740481C1C}">
                                 <a14:useLocalDpi xmlns:a14="http://schemas.microsoft.com/office/drawing/2010/main" val="0"/>
@@ -2958,19 +3125,32 @@
       <w:pPr>
         <w:pStyle w:val="Caption"/>
       </w:pPr>
-      <w:bookmarkStart w:id="10" w:name="_Ref90247676"/>
+      <w:bookmarkStart w:id="9" w:name="_Ref90247676"/>
       <w:r>
         <w:t xml:space="preserve">Figure </w:t>
       </w:r>
-      <w:fldSimple w:instr=" SEQ Figure \* ARABIC ">
-        <w:r>
-          <w:rPr>
-            <w:noProof/>
-          </w:rPr>
-          <w:t>12</w:t>
-        </w:r>
-      </w:fldSimple>
-      <w:bookmarkEnd w:id="10"/>
+      <w:r>
+        <w:fldChar w:fldCharType="begin"/>
+      </w:r>
+      <w:r>
+        <w:instrText xml:space="preserve"> SEQ Figure \* ARABIC </w:instrText>
+      </w:r>
+      <w:r>
+        <w:fldChar w:fldCharType="separate"/>
+      </w:r>
+      <w:r>
+        <w:rPr>
+          <w:noProof/>
+        </w:rPr>
+        <w:t>12</w:t>
+      </w:r>
+      <w:r>
+        <w:rPr>
+          <w:noProof/>
+        </w:rPr>
+        <w:fldChar w:fldCharType="end"/>
+      </w:r>
+      <w:bookmarkEnd w:id="9"/>
       <w:r>
         <w:t>:</w:t>
       </w:r>
@@ -3812,19 +3992,32 @@
       <w:pPr>
         <w:pStyle w:val="Caption"/>
       </w:pPr>
-      <w:bookmarkStart w:id="11" w:name="_Ref90269987"/>
+      <w:bookmarkStart w:id="10" w:name="_Ref90269987"/>
       <w:r>
         <w:t xml:space="preserve">Figure </w:t>
       </w:r>
-      <w:fldSimple w:instr=" SEQ Figure \* ARABIC ">
-        <w:r>
-          <w:rPr>
-            <w:noProof/>
-          </w:rPr>
-          <w:t>13</w:t>
-        </w:r>
-      </w:fldSimple>
-      <w:bookmarkEnd w:id="11"/>
+      <w:r>
+        <w:fldChar w:fldCharType="begin"/>
+      </w:r>
+      <w:r>
+        <w:instrText xml:space="preserve"> SEQ Figure \* ARABIC </w:instrText>
+      </w:r>
+      <w:r>
+        <w:fldChar w:fldCharType="separate"/>
+      </w:r>
+      <w:r>
+        <w:rPr>
+          <w:noProof/>
+        </w:rPr>
+        <w:t>13</w:t>
+      </w:r>
+      <w:r>
+        <w:rPr>
+          <w:noProof/>
+        </w:rPr>
+        <w:fldChar w:fldCharType="end"/>
+      </w:r>
+      <w:bookmarkEnd w:id="10"/>
       <w:r>
         <w:t>: Example of a complex field code</w:t>
       </w:r>
@@ -4273,19 +4466,32 @@
       <w:pPr>
         <w:pStyle w:val="Caption"/>
       </w:pPr>
-      <w:bookmarkStart w:id="12" w:name="_Ref90269990"/>
+      <w:bookmarkStart w:id="11" w:name="_Ref90269990"/>
       <w:r>
         <w:t xml:space="preserve">Figure </w:t>
       </w:r>
-      <w:fldSimple w:instr=" SEQ Figure \* ARABIC ">
-        <w:r>
-          <w:rPr>
-            <w:noProof/>
-          </w:rPr>
-          <w:t>14</w:t>
-        </w:r>
-      </w:fldSimple>
-      <w:bookmarkEnd w:id="12"/>
+      <w:r>
+        <w:fldChar w:fldCharType="begin"/>
+      </w:r>
+      <w:r>
+        <w:instrText xml:space="preserve"> SEQ Figure \* ARABIC </w:instrText>
+      </w:r>
+      <w:r>
+        <w:fldChar w:fldCharType="separate"/>
+      </w:r>
+      <w:r>
+        <w:rPr>
+          <w:noProof/>
+        </w:rPr>
+        <w:t>14</w:t>
+      </w:r>
+      <w:r>
+        <w:rPr>
+          <w:noProof/>
+        </w:rPr>
+        <w:fldChar w:fldCharType="end"/>
+      </w:r>
+      <w:bookmarkEnd w:id="11"/>
       <w:r>
         <w:t xml:space="preserve">: Example of a complex field code for DATE </w:t>
       </w:r>
@@ -4295,14 +4501,27 @@
       <w:r>
         <w:t xml:space="preserve"> </w:t>
       </w:r>
-      <w:hyperlink r:id="rId17" w:history="1">
-        <w:r>
-          <w:rPr>
-            <w:rStyle w:val="Hyperlink"/>
-          </w:rPr>
-          <w:t>http://officeopenxml.com/WPfields.php</w:t>
-        </w:r>
-      </w:hyperlink>
+      <w:r>
+        <w:fldChar w:fldCharType="begin"/>
+      </w:r>
+      <w:r>
+        <w:instrText xml:space="preserve"> HYPERLINK "http://officeopenxml.com/WPfields.php" </w:instrText>
+      </w:r>
+      <w:r>
+        <w:fldChar w:fldCharType="separate"/>
+      </w:r>
+      <w:r>
+        <w:rPr>
+          <w:rStyle w:val="Hyperlink"/>
+        </w:rPr>
+        <w:t>http://officeopenxml.com/WPfields.php</w:t>
+      </w:r>
+      <w:r>
+        <w:rPr>
+          <w:rStyle w:val="Hyperlink"/>
+        </w:rPr>
+        <w:fldChar w:fldCharType="end"/>
+      </w:r>
       <w:r>
         <w:t xml:space="preserve"> </w:t>
       </w:r>
@@ -4331,14 +4550,30 @@
       <w:r>
         <w:t xml:space="preserve"> at </w:t>
       </w:r>
-      <w:hyperlink r:id="rId18" w:history="1">
-        <w:r>
-          <w:rPr>
-            <w:rStyle w:val="Hyperlink"/>
-          </w:rPr>
-          <w:t>https://docs.microsoft.com/en-us/dotnet/api/documentformat.openxml.wordprocessing.fieldcode?view=openxml-2.8.1</w:t>
-        </w:r>
-      </w:hyperlink>
+      <w:r>
+        <w:fldChar w:fldCharType="begin"/>
+      </w:r>
+      <w:r>
+        <w:instrText xml:space="preserve"> HYPERLINK "https://</w:instrText>
+      </w:r>
+      <w:r>
+        <w:instrText xml:space="preserve">docs.microsoft.com/en-us/dotnet/api/documentformat.openxml.wordprocessing.fieldcode?view=openxml-2.8.1" </w:instrText>
+      </w:r>
+      <w:r>
+        <w:fldChar w:fldCharType="separate"/>
+      </w:r>
+      <w:r>
+        <w:rPr>
+          <w:rStyle w:val="Hyperlink"/>
+        </w:rPr>
+        <w:t>https://docs.microsoft.com/en-us/dotnet/api/documentformat.openxml.wordprocessing.fieldcode?view=openxml-2.8.1</w:t>
+      </w:r>
+      <w:r>
+        <w:rPr>
+          <w:rStyle w:val="Hyperlink"/>
+        </w:rPr>
+        <w:fldChar w:fldCharType="end"/>
+      </w:r>
       <w:r>
         <w:t>.</w:t>
       </w:r>
@@ -4376,14 +4611,27 @@
       <w:r>
         <w:t xml:space="preserve">contains the field codes. Daniel Dick describes these field codes at </w:t>
       </w:r>
-      <w:hyperlink r:id="rId19" w:history="1">
-        <w:r>
-          <w:rPr>
-            <w:rStyle w:val="Hyperlink"/>
-          </w:rPr>
-          <w:t>http://officeopenxml.com/WPfieldInstructions.php</w:t>
-        </w:r>
-      </w:hyperlink>
+      <w:r>
+        <w:fldChar w:fldCharType="begin"/>
+      </w:r>
+      <w:r>
+        <w:instrText xml:space="preserve"> HYPERLINK "http://officeopenxml.com/WPfieldInstructions.php" </w:instrText>
+      </w:r>
+      <w:r>
+        <w:fldChar w:fldCharType="separate"/>
+      </w:r>
+      <w:r>
+        <w:rPr>
+          <w:rStyle w:val="Hyperlink"/>
+        </w:rPr>
+        <w:t>http://officeopenxml.com/WPfieldInstructions.php</w:t>
+      </w:r>
+      <w:r>
+        <w:rPr>
+          <w:rStyle w:val="Hyperlink"/>
+        </w:rPr>
+        <w:fldChar w:fldCharType="end"/>
+      </w:r>
       <w:r>
         <w:t xml:space="preserve">. The DOCPROPERY shown in </w:t>
       </w:r>
@@ -4627,19 +4875,32 @@
       <w:pPr>
         <w:pStyle w:val="Caption"/>
       </w:pPr>
-      <w:bookmarkStart w:id="13" w:name="_Ref90271321"/>
+      <w:bookmarkStart w:id="12" w:name="_Ref90271321"/>
       <w:r>
         <w:t xml:space="preserve">Figure </w:t>
       </w:r>
-      <w:fldSimple w:instr=" SEQ Figure \* ARABIC ">
-        <w:r>
-          <w:rPr>
-            <w:noProof/>
-          </w:rPr>
-          <w:t>15</w:t>
-        </w:r>
-      </w:fldSimple>
-      <w:bookmarkEnd w:id="13"/>
+      <w:r>
+        <w:fldChar w:fldCharType="begin"/>
+      </w:r>
+      <w:r>
+        <w:instrText xml:space="preserve"> SEQ Figure \* ARABIC </w:instrText>
+      </w:r>
+      <w:r>
+        <w:fldChar w:fldCharType="separate"/>
+      </w:r>
+      <w:r>
+        <w:rPr>
+          <w:noProof/>
+        </w:rPr>
+        <w:t>15</w:t>
+      </w:r>
+      <w:r>
+        <w:rPr>
+          <w:noProof/>
+        </w:rPr>
+        <w:fldChar w:fldCharType="end"/>
+      </w:r>
+      <w:bookmarkEnd w:id="12"/>
       <w:r>
         <w:t>:</w:t>
       </w:r>
@@ -5026,19 +5287,32 @@
       <w:pPr>
         <w:pStyle w:val="Caption"/>
       </w:pPr>
-      <w:bookmarkStart w:id="14" w:name="_Ref90272375"/>
+      <w:bookmarkStart w:id="13" w:name="_Ref90272375"/>
       <w:r>
         <w:t xml:space="preserve">Figure </w:t>
       </w:r>
-      <w:fldSimple w:instr=" SEQ Figure \* ARABIC ">
-        <w:r>
-          <w:rPr>
-            <w:noProof/>
-          </w:rPr>
-          <w:t>16</w:t>
-        </w:r>
-      </w:fldSimple>
-      <w:bookmarkEnd w:id="14"/>
+      <w:r>
+        <w:fldChar w:fldCharType="begin"/>
+      </w:r>
+      <w:r>
+        <w:instrText xml:space="preserve"> SEQ Figure \* ARABIC </w:instrText>
+      </w:r>
+      <w:r>
+        <w:fldChar w:fldCharType="separate"/>
+      </w:r>
+      <w:r>
+        <w:rPr>
+          <w:noProof/>
+        </w:rPr>
+        <w:t>16</w:t>
+      </w:r>
+      <w:r>
+        <w:rPr>
+          <w:noProof/>
+        </w:rPr>
+        <w:fldChar w:fldCharType="end"/>
+      </w:r>
+      <w:bookmarkEnd w:id="13"/>
       <w:r>
         <w:t>:</w:t>
       </w:r>
@@ -5256,7 +5530,7 @@
                           <pic:cNvPicPr/>
                         </pic:nvPicPr>
                         <pic:blipFill>
-                          <a:blip r:embed="rId20" cstate="print">
+                          <a:blip r:embed="rId15" cstate="print">
                             <a:extLst>
                               <a:ext uri="{28A0092B-C50C-407E-A947-70E740481C1C}">
                                 <a14:useLocalDpi xmlns:a14="http://schemas.microsoft.com/office/drawing/2010/main" val="0"/>
@@ -5290,19 +5564,32 @@
       <w:pPr>
         <w:pStyle w:val="Caption"/>
       </w:pPr>
-      <w:bookmarkStart w:id="15" w:name="_Ref90274236"/>
+      <w:bookmarkStart w:id="14" w:name="_Ref90274236"/>
       <w:r>
         <w:t xml:space="preserve">Figure </w:t>
       </w:r>
-      <w:fldSimple w:instr=" SEQ Figure \* ARABIC ">
-        <w:r>
-          <w:rPr>
-            <w:noProof/>
-          </w:rPr>
-          <w:t>17</w:t>
-        </w:r>
-      </w:fldSimple>
-      <w:bookmarkEnd w:id="15"/>
+      <w:r>
+        <w:fldChar w:fldCharType="begin"/>
+      </w:r>
+      <w:r>
+        <w:instrText xml:space="preserve"> SEQ Figure \* ARABIC </w:instrText>
+      </w:r>
+      <w:r>
+        <w:fldChar w:fldCharType="separate"/>
+      </w:r>
+      <w:r>
+        <w:rPr>
+          <w:noProof/>
+        </w:rPr>
+        <w:t>17</w:t>
+      </w:r>
+      <w:r>
+        <w:rPr>
+          <w:noProof/>
+        </w:rPr>
+        <w:fldChar w:fldCharType="end"/>
+      </w:r>
+      <w:bookmarkEnd w:id="14"/>
       <w:r>
         <w:t xml:space="preserve">: Cover after manual edit of the </w:t>
       </w:r>
@@ -5382,7 +5669,7 @@
                           <pic:cNvPicPr/>
                         </pic:nvPicPr>
                         <pic:blipFill>
-                          <a:blip r:embed="rId21" cstate="print">
+                          <a:blip r:embed="rId16" cstate="print">
                             <a:extLst>
                               <a:ext uri="{28A0092B-C50C-407E-A947-70E740481C1C}">
                                 <a14:useLocalDpi xmlns:a14="http://schemas.microsoft.com/office/drawing/2010/main" val="0"/>
@@ -5416,19 +5703,32 @@
       <w:pPr>
         <w:pStyle w:val="Caption"/>
       </w:pPr>
-      <w:bookmarkStart w:id="16" w:name="_Ref90274239"/>
+      <w:bookmarkStart w:id="15" w:name="_Ref90274239"/>
       <w:r>
         <w:t xml:space="preserve">Figure </w:t>
       </w:r>
-      <w:fldSimple w:instr=" SEQ Figure \* ARABIC ">
-        <w:r>
-          <w:rPr>
-            <w:noProof/>
-          </w:rPr>
-          <w:t>18</w:t>
-        </w:r>
-      </w:fldSimple>
-      <w:bookmarkEnd w:id="16"/>
+      <w:r>
+        <w:fldChar w:fldCharType="begin"/>
+      </w:r>
+      <w:r>
+        <w:instrText xml:space="preserve"> SEQ Figure \* ARABIC </w:instrText>
+      </w:r>
+      <w:r>
+        <w:fldChar w:fldCharType="separate"/>
+      </w:r>
+      <w:r>
+        <w:rPr>
+          <w:noProof/>
+        </w:rPr>
+        <w:t>18</w:t>
+      </w:r>
+      <w:r>
+        <w:rPr>
+          <w:noProof/>
+        </w:rPr>
+        <w:fldChar w:fldCharType="end"/>
+      </w:r>
+      <w:bookmarkEnd w:id="15"/>
       <w:r>
         <w:t xml:space="preserve">: </w:t>
       </w:r>
@@ -8198,20 +8498,33 @@
       <w:pPr>
         <w:pStyle w:val="Caption"/>
       </w:pPr>
-      <w:bookmarkStart w:id="17" w:name="_Ref90275761"/>
+      <w:bookmarkStart w:id="16" w:name="_Ref90275761"/>
       <w:r>
         <w:lastRenderedPageBreak/>
         <w:t xml:space="preserve">Figure </w:t>
       </w:r>
-      <w:fldSimple w:instr=" SEQ Figure \* ARABIC ">
-        <w:r>
-          <w:rPr>
-            <w:noProof/>
-          </w:rPr>
-          <w:t>19</w:t>
-        </w:r>
-      </w:fldSimple>
-      <w:bookmarkEnd w:id="17"/>
+      <w:r>
+        <w:fldChar w:fldCharType="begin"/>
+      </w:r>
+      <w:r>
+        <w:instrText xml:space="preserve"> SEQ Figure \* ARABIC </w:instrText>
+      </w:r>
+      <w:r>
+        <w:fldChar w:fldCharType="separate"/>
+      </w:r>
+      <w:r>
+        <w:rPr>
+          <w:noProof/>
+        </w:rPr>
+        <w:t>19</w:t>
+      </w:r>
+      <w:r>
+        <w:rPr>
+          <w:noProof/>
+        </w:rPr>
+        <w:fldChar w:fldCharType="end"/>
+      </w:r>
+      <w:bookmarkEnd w:id="16"/>
       <w:r>
         <w:t>: Example of a complex field code</w:t>
       </w:r>
@@ -8364,19 +8677,32 @@
           <w:tab w:val="left" w:pos="5476"/>
         </w:tabs>
       </w:pPr>
-      <w:bookmarkStart w:id="18" w:name="_Ref90276810"/>
+      <w:bookmarkStart w:id="17" w:name="_Ref90276810"/>
       <w:r>
         <w:t xml:space="preserve">Figure </w:t>
       </w:r>
-      <w:fldSimple w:instr=" SEQ Figure \* ARABIC ">
-        <w:r>
-          <w:rPr>
-            <w:noProof/>
-          </w:rPr>
-          <w:t>20</w:t>
-        </w:r>
-      </w:fldSimple>
-      <w:bookmarkEnd w:id="18"/>
+      <w:r>
+        <w:fldChar w:fldCharType="begin"/>
+      </w:r>
+      <w:r>
+        <w:instrText xml:space="preserve"> SEQ Figure \* ARABIC </w:instrText>
+      </w:r>
+      <w:r>
+        <w:fldChar w:fldCharType="separate"/>
+      </w:r>
+      <w:r>
+        <w:rPr>
+          <w:noProof/>
+        </w:rPr>
+        <w:t>20</w:t>
+      </w:r>
+      <w:r>
+        <w:rPr>
+          <w:noProof/>
+        </w:rPr>
+        <w:fldChar w:fldCharType="end"/>
+      </w:r>
+      <w:bookmarkEnd w:id="17"/>
       <w:r>
         <w:t>:</w:t>
       </w:r>
@@ -8439,7 +8765,7 @@
                           <pic:cNvPicPr/>
                         </pic:nvPicPr>
                         <pic:blipFill rotWithShape="1">
-                          <a:blip r:embed="rId22" cstate="print">
+                          <a:blip r:embed="rId17" cstate="print">
                             <a:extLst>
                               <a:ext uri="{28A0092B-C50C-407E-A947-70E740481C1C}">
                                 <a14:useLocalDpi xmlns:a14="http://schemas.microsoft.com/office/drawing/2010/main" val="0"/>
@@ -8480,19 +8806,32 @@
       <w:pPr>
         <w:pStyle w:val="Caption"/>
       </w:pPr>
-      <w:bookmarkStart w:id="19" w:name="_Ref90277186"/>
+      <w:bookmarkStart w:id="18" w:name="_Ref90277186"/>
       <w:r>
         <w:t xml:space="preserve">Figure </w:t>
       </w:r>
-      <w:fldSimple w:instr=" SEQ Figure \* ARABIC ">
-        <w:r>
-          <w:rPr>
-            <w:noProof/>
-          </w:rPr>
-          <w:t>21</w:t>
-        </w:r>
-      </w:fldSimple>
-      <w:bookmarkEnd w:id="19"/>
+      <w:r>
+        <w:fldChar w:fldCharType="begin"/>
+      </w:r>
+      <w:r>
+        <w:instrText xml:space="preserve"> SEQ Figure \* ARABIC </w:instrText>
+      </w:r>
+      <w:r>
+        <w:fldChar w:fldCharType="separate"/>
+      </w:r>
+      <w:r>
+        <w:rPr>
+          <w:noProof/>
+        </w:rPr>
+        <w:t>21</w:t>
+      </w:r>
+      <w:r>
+        <w:rPr>
+          <w:noProof/>
+        </w:rPr>
+        <w:fldChar w:fldCharType="end"/>
+      </w:r>
+      <w:bookmarkEnd w:id="18"/>
       <w:r>
         <w:t>:</w:t>
       </w:r>
@@ -8539,7 +8878,7 @@
                           <pic:cNvPicPr/>
                         </pic:nvPicPr>
                         <pic:blipFill>
-                          <a:blip r:embed="rId23">
+                          <a:blip r:embed="rId18">
                             <a:extLst>
                               <a:ext uri="{28A0092B-C50C-407E-A947-70E740481C1C}">
                                 <a14:useLocalDpi xmlns:a14="http://schemas.microsoft.com/office/drawing/2010/main" val="0"/>
@@ -8576,14 +8915,27 @@
       <w:r>
         <w:t xml:space="preserve">Figure </w:t>
       </w:r>
-      <w:fldSimple w:instr=" SEQ Figure \* ARABIC ">
-        <w:r>
-          <w:rPr>
-            <w:noProof/>
-          </w:rPr>
-          <w:t>22</w:t>
-        </w:r>
-      </w:fldSimple>
+      <w:r>
+        <w:fldChar w:fldCharType="begin"/>
+      </w:r>
+      <w:r>
+        <w:instrText xml:space="preserve"> SEQ Figure \* ARABIC </w:instrText>
+      </w:r>
+      <w:r>
+        <w:fldChar w:fldCharType="separate"/>
+      </w:r>
+      <w:r>
+        <w:rPr>
+          <w:noProof/>
+        </w:rPr>
+        <w:t>22</w:t>
+      </w:r>
+      <w:r>
+        <w:rPr>
+          <w:noProof/>
+        </w:rPr>
+        <w:fldChar w:fldCharType="end"/>
+      </w:r>
       <w:r>
         <w:t>:</w:t>
       </w:r>
@@ -8632,7 +8984,7 @@
                           <pic:cNvPicPr/>
                         </pic:nvPicPr>
                         <pic:blipFill>
-                          <a:blip r:embed="rId24">
+                          <a:blip r:embed="rId19">
                             <a:extLst>
                               <a:ext uri="{28A0092B-C50C-407E-A947-70E740481C1C}">
                                 <a14:useLocalDpi xmlns:a14="http://schemas.microsoft.com/office/drawing/2010/main" val="0"/>
@@ -8669,14 +9021,27 @@
       <w:r>
         <w:t xml:space="preserve">Figure </w:t>
       </w:r>
-      <w:fldSimple w:instr=" SEQ Figure \* ARABIC ">
-        <w:r>
-          <w:rPr>
-            <w:noProof/>
-          </w:rPr>
-          <w:t>23</w:t>
-        </w:r>
-      </w:fldSimple>
+      <w:r>
+        <w:fldChar w:fldCharType="begin"/>
+      </w:r>
+      <w:r>
+        <w:instrText xml:space="preserve"> SEQ Figure \* ARABIC </w:instrText>
+      </w:r>
+      <w:r>
+        <w:fldChar w:fldCharType="separate"/>
+      </w:r>
+      <w:r>
+        <w:rPr>
+          <w:noProof/>
+        </w:rPr>
+        <w:t>23</w:t>
+      </w:r>
+      <w:r>
+        <w:rPr>
+          <w:noProof/>
+        </w:rPr>
+        <w:fldChar w:fldCharType="end"/>
+      </w:r>
       <w:r>
         <w:t>:</w:t>
       </w:r>
@@ -8733,7 +9098,7 @@
                           <pic:cNvPicPr/>
                         </pic:nvPicPr>
                         <pic:blipFill>
-                          <a:blip r:embed="rId25">
+                          <a:blip r:embed="rId20">
                             <a:extLst>
                               <a:ext uri="{28A0092B-C50C-407E-A947-70E740481C1C}">
                                 <a14:useLocalDpi xmlns:a14="http://schemas.microsoft.com/office/drawing/2010/main" val="0"/>
@@ -8767,19 +9132,32 @@
       <w:pPr>
         <w:pStyle w:val="Caption"/>
       </w:pPr>
-      <w:bookmarkStart w:id="20" w:name="_Ref90277530"/>
+      <w:bookmarkStart w:id="19" w:name="_Ref90277530"/>
       <w:r>
         <w:t xml:space="preserve">Figure </w:t>
       </w:r>
-      <w:fldSimple w:instr=" SEQ Figure \* ARABIC ">
-        <w:r>
-          <w:rPr>
-            <w:noProof/>
-          </w:rPr>
-          <w:t>24</w:t>
-        </w:r>
-      </w:fldSimple>
-      <w:bookmarkEnd w:id="20"/>
+      <w:r>
+        <w:fldChar w:fldCharType="begin"/>
+      </w:r>
+      <w:r>
+        <w:instrText xml:space="preserve"> SEQ Figure \* ARABIC </w:instrText>
+      </w:r>
+      <w:r>
+        <w:fldChar w:fldCharType="separate"/>
+      </w:r>
+      <w:r>
+        <w:rPr>
+          <w:noProof/>
+        </w:rPr>
+        <w:t>24</w:t>
+      </w:r>
+      <w:r>
+        <w:rPr>
+          <w:noProof/>
+        </w:rPr>
+        <w:fldChar w:fldCharType="end"/>
+      </w:r>
+      <w:bookmarkEnd w:id="19"/>
       <w:r>
         <w:t>:</w:t>
       </w:r>
@@ -8926,7 +9304,7 @@
                           <pic:cNvPicPr/>
                         </pic:nvPicPr>
                         <pic:blipFill>
-                          <a:blip r:embed="rId26">
+                          <a:blip r:embed="rId21">
                             <a:extLst>
                               <a:ext uri="{28A0092B-C50C-407E-A947-70E740481C1C}">
                                 <a14:useLocalDpi xmlns:a14="http://schemas.microsoft.com/office/drawing/2010/main" val="0"/>
@@ -8960,19 +9338,32 @@
       <w:pPr>
         <w:pStyle w:val="Caption"/>
       </w:pPr>
-      <w:bookmarkStart w:id="21" w:name="_Ref90277421"/>
+      <w:bookmarkStart w:id="20" w:name="_Ref90277421"/>
       <w:r>
         <w:t xml:space="preserve">Figure </w:t>
       </w:r>
-      <w:fldSimple w:instr=" SEQ Figure \* ARABIC ">
-        <w:r>
-          <w:rPr>
-            <w:noProof/>
-          </w:rPr>
-          <w:t>25</w:t>
-        </w:r>
-      </w:fldSimple>
-      <w:bookmarkEnd w:id="21"/>
+      <w:r>
+        <w:fldChar w:fldCharType="begin"/>
+      </w:r>
+      <w:r>
+        <w:instrText xml:space="preserve"> SEQ Figure \* ARABIC </w:instrText>
+      </w:r>
+      <w:r>
+        <w:fldChar w:fldCharType="separate"/>
+      </w:r>
+      <w:r>
+        <w:rPr>
+          <w:noProof/>
+        </w:rPr>
+        <w:t>25</w:t>
+      </w:r>
+      <w:r>
+        <w:rPr>
+          <w:noProof/>
+        </w:rPr>
+        <w:fldChar w:fldCharType="end"/>
+      </w:r>
+      <w:bookmarkEnd w:id="20"/>
       <w:r>
         <w:t>:</w:t>
       </w:r>
@@ -9038,7 +9429,7 @@
                           <pic:cNvPicPr/>
                         </pic:nvPicPr>
                         <pic:blipFill>
-                          <a:blip r:embed="rId27">
+                          <a:blip r:embed="rId22">
                             <a:extLst>
                               <a:ext uri="{28A0092B-C50C-407E-A947-70E740481C1C}">
                                 <a14:useLocalDpi xmlns:a14="http://schemas.microsoft.com/office/drawing/2010/main" val="0"/>
@@ -9072,19 +9463,32 @@
       <w:pPr>
         <w:pStyle w:val="Caption"/>
       </w:pPr>
-      <w:bookmarkStart w:id="22" w:name="_Ref90277423"/>
+      <w:bookmarkStart w:id="21" w:name="_Ref90277423"/>
       <w:r>
         <w:t xml:space="preserve">Figure </w:t>
       </w:r>
-      <w:fldSimple w:instr=" SEQ Figure \* ARABIC ">
-        <w:r>
-          <w:rPr>
-            <w:noProof/>
-          </w:rPr>
-          <w:t>26</w:t>
-        </w:r>
-      </w:fldSimple>
-      <w:bookmarkEnd w:id="22"/>
+      <w:r>
+        <w:fldChar w:fldCharType="begin"/>
+      </w:r>
+      <w:r>
+        <w:instrText xml:space="preserve"> SEQ Figure \* ARABIC </w:instrText>
+      </w:r>
+      <w:r>
+        <w:fldChar w:fldCharType="separate"/>
+      </w:r>
+      <w:r>
+        <w:rPr>
+          <w:noProof/>
+        </w:rPr>
+        <w:t>26</w:t>
+      </w:r>
+      <w:r>
+        <w:rPr>
+          <w:noProof/>
+        </w:rPr>
+        <w:fldChar w:fldCharType="end"/>
+      </w:r>
+      <w:bookmarkEnd w:id="21"/>
       <w:r>
         <w:t>:</w:t>
       </w:r>
@@ -9147,7 +9551,15 @@
       </w:r>
       <w:proofErr w:type="spellEnd"/>
       <w:r>
-        <w:t xml:space="preserve"> to change the values of fields is not only feasible, but actually turns about to be easy and one </w:t>
+        <w:t xml:space="preserve"> to change the values of fields is not only feasible, but actually turns </w:t>
+      </w:r>
+      <w:r>
+        <w:t>out</w:t>
+      </w:r>
+      <w:bookmarkStart w:id="22" w:name="_GoBack"/>
+      <w:bookmarkEnd w:id="22"/>
+      <w:r>
+        <w:t xml:space="preserve"> to be easy and one </w:t>
       </w:r>
       <w:r>
         <w:t>does</w:t>
@@ -9162,7 +9574,7 @@
       </w:pPr>
     </w:p>
     <w:sectPr>
-      <w:headerReference w:type="default" r:id="rId28"/>
+      <w:headerReference w:type="default" r:id="rId23"/>
       <w:footnotePr>
         <w:numFmt w:val="chicago"/>
         <w:numRestart w:val="eachPage"/>
@@ -9271,7 +9683,7 @@
     </w:r>
     <w:r>
       <w:tab/>
-      <w:t>2021-12-16</w:t>
+      <w:t>2021-12-24</w:t>
     </w:r>
     <w:r>
       <w:ptab w:relativeTo="margin" w:alignment="right" w:leader="none"/>
@@ -9289,7 +9701,7 @@
       <w:rPr>
         <w:noProof/>
       </w:rPr>
-      <w:t>1</w:t>
+      <w:t>13</w:t>
     </w:r>
     <w:r>
       <w:rPr>
@@ -12992,7 +13404,7 @@
   <a:extraClrSchemeLst/>
   <a:extLst>
     <a:ext uri="{05A4C25C-085E-4340-85A3-A5531E510DB2}">
-      <thm15:themeFamily xmlns="" xmlns:thm15="http://schemas.microsoft.com/office/thememl/2012/main" name="Office Theme" id="{62F939B6-93AF-4DB8-9C6B-D6C7DFDC589F}" vid="{4A3C46E8-61CC-4603-A589-7422A47A8E4A}"/>
+      <thm15:themeFamily xmlns:thm15="http://schemas.microsoft.com/office/thememl/2012/main" xmlns="" name="Office Theme" id="{62F939B6-93AF-4DB8-9C6B-D6C7DFDC589F}" vid="{4A3C46E8-61CC-4603-A589-7422A47A8E4A}"/>
     </a:ext>
   </a:extLst>
 </a:theme>
@@ -13003,7 +13415,7 @@
 </file>
 
 <file path=customXml/itemProps1.xml><?xml version="1.0" encoding="utf-8"?>
-<ds:datastoreItem xmlns:ds="http://schemas.openxmlformats.org/officeDocument/2006/customXml" ds:itemID="{811D1221-8A34-47C7-8A12-6069270D8B44}">
+<ds:datastoreItem xmlns:ds="http://schemas.openxmlformats.org/officeDocument/2006/customXml" ds:itemID="{B84EFD3F-CAF2-427B-A89B-DFD01C86E140}">
   <ds:schemaRefs>
     <ds:schemaRef ds:uri="http://schemas.openxmlformats.org/officeDocument/2006/bibliography"/>
   </ds:schemaRefs>

</xml_diff>